<commit_message>
Update letterhead, reminders, and certs with new logo
</commit_message>
<xml_diff>
--- a/source/files/certificate-basic-editable.docx
+++ b/source/files/certificate-basic-editable.docx
@@ -1,8 +1,64 @@
 
 <file path=word/document.xml><?xml version="1.0" encoding="utf-8"?>
-<w:document xmlns:wpc="http://schemas.microsoft.com/office/word/2010/wordprocessingCanvas" xmlns:mc="http://schemas.openxmlformats.org/markup-compatibility/2006" xmlns:o="urn:schemas-microsoft-com:office:office" xmlns:r="http://schemas.openxmlformats.org/officeDocument/2006/relationships" xmlns:m="http://schemas.openxmlformats.org/officeDocument/2006/math" xmlns:v="urn:schemas-microsoft-com:vml" xmlns:wp14="http://schemas.microsoft.com/office/word/2010/wordprocessingDrawing" xmlns:wp="http://schemas.openxmlformats.org/drawingml/2006/wordprocessingDrawing" xmlns:w10="urn:schemas-microsoft-com:office:word" xmlns:w="http://schemas.openxmlformats.org/wordprocessingml/2006/main" xmlns:w14="http://schemas.microsoft.com/office/word/2010/wordml" xmlns:wpg="http://schemas.microsoft.com/office/word/2010/wordprocessingGroup" xmlns:wpi="http://schemas.microsoft.com/office/word/2010/wordprocessingInk" xmlns:wne="http://schemas.microsoft.com/office/word/2006/wordml" xmlns:wps="http://schemas.microsoft.com/office/word/2010/wordprocessingShape" mc:Ignorable="w14 wp14">
+<w:document xmlns:wpc="http://schemas.microsoft.com/office/word/2010/wordprocessingCanvas" xmlns:cx="http://schemas.microsoft.com/office/drawing/2014/chartex" xmlns:cx1="http://schemas.microsoft.com/office/drawing/2015/9/8/chartex" xmlns:cx2="http://schemas.microsoft.com/office/drawing/2015/10/21/chartex" xmlns:mc="http://schemas.openxmlformats.org/markup-compatibility/2006" xmlns:o="urn:schemas-microsoft-com:office:office" xmlns:r="http://schemas.openxmlformats.org/officeDocument/2006/relationships" xmlns:m="http://schemas.openxmlformats.org/officeDocument/2006/math" xmlns:v="urn:schemas-microsoft-com:vml" xmlns:wp14="http://schemas.microsoft.com/office/word/2010/wordprocessingDrawing" xmlns:wp="http://schemas.openxmlformats.org/drawingml/2006/wordprocessingDrawing" xmlns:w10="urn:schemas-microsoft-com:office:word" xmlns:w="http://schemas.openxmlformats.org/wordprocessingml/2006/main" xmlns:w14="http://schemas.microsoft.com/office/word/2010/wordml" xmlns:w15="http://schemas.microsoft.com/office/word/2012/wordml" xmlns:w16se="http://schemas.microsoft.com/office/word/2015/wordml/symex" xmlns:wpg="http://schemas.microsoft.com/office/word/2010/wordprocessingGroup" xmlns:wpi="http://schemas.microsoft.com/office/word/2010/wordprocessingInk" xmlns:wne="http://schemas.microsoft.com/office/word/2006/wordml" xmlns:wps="http://schemas.microsoft.com/office/word/2010/wordprocessingShape" mc:Ignorable="w14 w15 w16se wp14">
   <w:body>
     <w:p>
+      <w:bookmarkStart w:id="0" w:name="_GoBack"/>
+      <w:bookmarkEnd w:id="0"/>
+      <w:r>
+        <w:rPr>
+          <w:noProof/>
+        </w:rPr>
+        <w:drawing>
+          <wp:anchor distT="152400" distB="152400" distL="152400" distR="152400" simplePos="0" relativeHeight="251663360" behindDoc="0" locked="0" layoutInCell="1" allowOverlap="1" wp14:anchorId="2B033557" wp14:editId="2FE2DB55">
+            <wp:simplePos x="0" y="0"/>
+            <wp:positionH relativeFrom="margin">
+              <wp:align>center</wp:align>
+            </wp:positionH>
+            <wp:positionV relativeFrom="page">
+              <wp:posOffset>4572000</wp:posOffset>
+            </wp:positionV>
+            <wp:extent cx="1914525" cy="692785"/>
+            <wp:effectExtent l="0" t="0" r="9525" b="0"/>
+            <wp:wrapNone/>
+            <wp:docPr id="1073741829" name="officeArt object"/>
+            <wp:cNvGraphicFramePr/>
+            <a:graphic xmlns:a="http://schemas.openxmlformats.org/drawingml/2006/main">
+              <a:graphicData uri="http://schemas.openxmlformats.org/drawingml/2006/picture">
+                <pic:pic xmlns:pic="http://schemas.openxmlformats.org/drawingml/2006/picture">
+                  <pic:nvPicPr>
+                    <pic:cNvPr id="1073741829" name="bible-first-en-color.png"/>
+                    <pic:cNvPicPr/>
+                  </pic:nvPicPr>
+                  <pic:blipFill>
+                    <a:blip r:embed="rId7"/>
+                    <a:stretch>
+                      <a:fillRect/>
+                    </a:stretch>
+                  </pic:blipFill>
+                  <pic:spPr>
+                    <a:xfrm>
+                      <a:off x="0" y="0"/>
+                      <a:ext cx="1914525" cy="692785"/>
+                    </a:xfrm>
+                    <a:prstGeom prst="rect">
+                      <a:avLst/>
+                    </a:prstGeom>
+                    <a:ln w="12700" cap="flat">
+                      <a:noFill/>
+                      <a:miter lim="400000"/>
+                    </a:ln>
+                    <a:effectLst/>
+                  </pic:spPr>
+                </pic:pic>
+              </a:graphicData>
+            </a:graphic>
+            <wp14:sizeRelH relativeFrom="margin">
+              <wp14:pctWidth>0</wp14:pctWidth>
+            </wp14:sizeRelH>
+          </wp:anchor>
+        </w:drawing>
+      </w:r>
       <w:r>
         <w:rPr>
           <w:noProof/>
@@ -74,7 +130,7 @@
           </mc:Choice>
           <mc:Fallback>
             <w:pict>
-              <v:rect id="officeArt object" o:spid="_x0000_s1026" style="position:absolute;margin-left:271.35pt;margin-top:293.5pt;width:250pt;height:34.3pt;z-index:251665408;visibility:visible;mso-wrap-style:square;mso-height-percent:0;mso-wrap-distance-left:12pt;mso-wrap-distance-top:12pt;mso-wrap-distance-right:12pt;mso-wrap-distance-bottom:12pt;mso-position-horizontal:absolute;mso-position-horizontal-relative:page;mso-position-vertical:absolute;mso-position-vertical-relative:page;mso-height-percent:0;mso-height-relative:margin;v-text-anchor:top" o:gfxdata="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" filled="f" stroked="f" strokeweight="1pt">
+              <v:rect w14:anchorId="00D0734E" id="officeArt object" o:spid="_x0000_s1026" style="position:absolute;margin-left:271.35pt;margin-top:293.5pt;width:250pt;height:34.3pt;z-index:251665408;visibility:visible;mso-wrap-style:square;mso-height-percent:0;mso-wrap-distance-left:12pt;mso-wrap-distance-top:12pt;mso-wrap-distance-right:12pt;mso-wrap-distance-bottom:12pt;mso-position-horizontal:absolute;mso-position-horizontal-relative:page;mso-position-vertical:absolute;mso-position-vertical-relative:page;mso-height-percent:0;mso-height-relative:margin;v-text-anchor:top" o:gfxdata="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" filled="f" stroked="f" strokeweight="1pt">
                 <v:stroke miterlimit="4"/>
                 <v:textbox inset="4pt,4pt,4pt,4pt">
                   <w:txbxContent>
@@ -171,7 +227,7 @@
           </mc:Choice>
           <mc:Fallback>
             <w:pict>
-              <v:rect id="_x0000_s1027" style="position:absolute;margin-left:168.35pt;margin-top:199.35pt;width:454.2pt;height:49.8pt;z-index:251664384;visibility:visible;mso-wrap-style:square;mso-height-percent:0;mso-wrap-distance-left:12pt;mso-wrap-distance-top:12pt;mso-wrap-distance-right:12pt;mso-wrap-distance-bottom:12pt;mso-position-horizontal:absolute;mso-position-horizontal-relative:page;mso-position-vertical:absolute;mso-position-vertical-relative:page;mso-height-percent:0;mso-height-relative:margin;v-text-anchor:top" o:gfxdata="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" filled="f" stroked="f" strokeweight="1pt">
+              <v:rect w14:anchorId="790E0465" id="_x0000_s1027" style="position:absolute;margin-left:168.35pt;margin-top:199.35pt;width:454.2pt;height:49.8pt;z-index:251664384;visibility:visible;mso-wrap-style:square;mso-height-percent:0;mso-wrap-distance-left:12pt;mso-wrap-distance-top:12pt;mso-wrap-distance-right:12pt;mso-wrap-distance-bottom:12pt;mso-position-horizontal:absolute;mso-position-horizontal-relative:page;mso-position-vertical:absolute;mso-position-vertical-relative:page;mso-height-percent:0;mso-height-relative:margin;v-text-anchor:top" o:gfxdata="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" filled="f" stroked="f" strokeweight="1pt">
                 <v:stroke miterlimit="4"/>
                 <v:textbox inset="4pt,4pt,4pt,4pt">
                   <w:txbxContent>
@@ -268,7 +324,7 @@
           </mc:Choice>
           <mc:Fallback>
             <w:pict>
-              <v:rect id="_x0000_s1028" style="position:absolute;margin-left:125.15pt;margin-top:96.35pt;width:540.75pt;height:62pt;z-index:251660288;visibility:visible;mso-wrap-style:square;mso-height-percent:0;mso-wrap-distance-left:12pt;mso-wrap-distance-top:12pt;mso-wrap-distance-right:12pt;mso-wrap-distance-bottom:12pt;mso-position-horizontal:absolute;mso-position-horizontal-relative:page;mso-position-vertical:absolute;mso-position-vertical-relative:page;mso-height-percent:0;mso-height-relative:margin;v-text-anchor:top" o:gfxdata="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" filled="f" stroked="f" strokeweight="1pt">
+              <v:rect w14:anchorId="2AD0A692" id="_x0000_s1028" style="position:absolute;margin-left:125.15pt;margin-top:96.35pt;width:540.75pt;height:62pt;z-index:251660288;visibility:visible;mso-wrap-style:square;mso-height-percent:0;mso-wrap-distance-left:12pt;mso-wrap-distance-top:12pt;mso-wrap-distance-right:12pt;mso-wrap-distance-bottom:12pt;mso-position-horizontal:absolute;mso-position-horizontal-relative:page;mso-position-vertical:absolute;mso-position-vertical-relative:page;mso-height-percent:0;mso-height-relative:margin;v-text-anchor:top" o:gfxdata="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" filled="f" stroked="f" strokeweight="1pt">
                 <v:stroke miterlimit="4"/>
                 <v:textbox inset="4pt,4pt,4pt,4pt">
                   <w:txbxContent>
@@ -294,7 +350,6 @@
           </mc:Fallback>
         </mc:AlternateContent>
       </w:r>
-      <w:bookmarkStart w:id="0" w:name="_GoBack"/>
       <w:r>
         <w:rPr>
           <w:noProof/>
@@ -356,7 +411,6 @@
           </wp:anchor>
         </w:drawing>
       </w:r>
-      <w:bookmarkEnd w:id="0"/>
       <w:r>
         <w:rPr>
           <w:noProof/>
@@ -423,12 +477,11 @@
               </wp:anchor>
             </w:drawing>
           </mc:Choice>
-          <mc:Fallback xmlns:mv="urn:schemas-microsoft-com:mac:vml" xmlns:mo="http://schemas.microsoft.com/office/mac/office/2008/main">
+          <mc:Fallback>
             <w:pict>
-              <v:rect id="_x0000_s1027" style="visibility:visible;position:absolute;margin-left:271.0pt;margin-top:164.6pt;width:250.0pt;height:26.6pt;z-index:251661312;mso-position-horizontal:absolute;mso-position-horizontal-relative:page;mso-position-vertical:absolute;mso-position-vertical-relative:page;mso-wrap-distance-left:12.0pt;mso-wrap-distance-top:12.0pt;mso-wrap-distance-right:12.0pt;mso-wrap-distance-bottom:12.0pt;">
-                <v:fill on="f"/>
-                <v:stroke on="f" weight="1.0pt" dashstyle="solid" endcap="flat" miterlimit="400.0%" joinstyle="miter" linestyle="single" startarrow="none" startarrowwidth="medium" startarrowlength="medium" endarrow="none" endarrowwidth="medium" endarrowlength="medium"/>
-                <v:textbox>
+              <v:rect w14:anchorId="1F1944D0" id="_x0000_s1029" style="position:absolute;margin-left:271pt;margin-top:164.6pt;width:250pt;height:26.65pt;z-index:251661312;visibility:visible;mso-wrap-style:square;mso-wrap-distance-left:12pt;mso-wrap-distance-top:12pt;mso-wrap-distance-right:12pt;mso-wrap-distance-bottom:12pt;mso-position-horizontal:absolute;mso-position-horizontal-relative:page;mso-position-vertical:absolute;mso-position-vertical-relative:page;v-text-anchor:top" o:gfxdata="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" filled="f" stroked="f" strokeweight="1pt">
+                <v:stroke miterlimit="4"/>
+                <v:textbox inset="4pt,4pt,4pt,4pt">
                   <w:txbxContent>
                     <w:p>
                       <w:pPr>
@@ -440,15 +493,13 @@
                           <w:rFonts w:ascii="CyrillicGoth"/>
                           <w:sz w:val="24"/>
                           <w:szCs w:val="24"/>
-                          <w:rtl w:val="0"/>
-                          <w:lang w:val="en-US"/>
                         </w:rPr>
                         <w:t>This certificate is awarded to</w:t>
                       </w:r>
                     </w:p>
                   </w:txbxContent>
                 </v:textbox>
-                <w10:wrap type="none" side="bothSides" anchorx="page" anchory="page"/>
+                <w10:wrap anchorx="page" anchory="page"/>
               </v:rect>
             </w:pict>
           </mc:Fallback>
@@ -461,7 +512,7 @@
         <mc:AlternateContent>
           <mc:Choice Requires="wps">
             <w:drawing>
-              <wp:anchor distT="152400" distB="152400" distL="152400" distR="152400" simplePos="0" relativeHeight="251662336" behindDoc="0" locked="0" layoutInCell="1" allowOverlap="1" wp14:anchorId="4BB83194" wp14:editId="05876A9F">
+              <wp:anchor distT="152400" distB="152400" distL="152400" distR="152400" simplePos="0" relativeHeight="251662336" behindDoc="0" locked="0" layoutInCell="1" allowOverlap="1" wp14:anchorId="4BB83194" wp14:editId="6E5EB427">
                 <wp:simplePos x="0" y="0"/>
                 <wp:positionH relativeFrom="page">
                   <wp:posOffset>1661616</wp:posOffset>
@@ -500,41 +551,13 @@
                               <w:pStyle w:val="Body"/>
                               <w:jc w:val="center"/>
                             </w:pPr>
-                            <w:proofErr w:type="gramStart"/>
                             <w:r>
                               <w:rPr>
                                 <w:rFonts w:ascii="CyrillicGoth"/>
                                 <w:sz w:val="24"/>
                                 <w:szCs w:val="24"/>
                               </w:rPr>
-                              <w:t>in</w:t>
-                            </w:r>
-                            <w:proofErr w:type="gramEnd"/>
-                            <w:r>
-                              <w:rPr>
-                                <w:rFonts w:ascii="CyrillicGoth"/>
-                                <w:sz w:val="24"/>
-                                <w:szCs w:val="24"/>
-                              </w:rPr>
-                              <w:t xml:space="preserve"> recognition of his successful completion of the Bible First! </w:t>
-                            </w:r>
-                            <w:proofErr w:type="gramStart"/>
-                            <w:r>
-                              <w:rPr>
-                                <w:rFonts w:ascii="CyrillicGoth"/>
-                                <w:sz w:val="24"/>
-                                <w:szCs w:val="24"/>
-                              </w:rPr>
-                              <w:t>course</w:t>
-                            </w:r>
-                            <w:proofErr w:type="gramEnd"/>
-                            <w:r>
-                              <w:rPr>
-                                <w:rFonts w:ascii="CyrillicGoth"/>
-                                <w:sz w:val="24"/>
-                                <w:szCs w:val="24"/>
-                              </w:rPr>
-                              <w:t xml:space="preserve"> of study.</w:t>
+                              <w:t>in recognition of his successful completion of the Bible First! course of study.</w:t>
                             </w:r>
                           </w:p>
                         </w:txbxContent>
@@ -548,12 +571,11 @@
               </wp:anchor>
             </w:drawing>
           </mc:Choice>
-          <mc:Fallback xmlns:mv="urn:schemas-microsoft-com:mac:vml" xmlns:mo="http://schemas.microsoft.com/office/mac/office/2008/main">
+          <mc:Fallback>
             <w:pict>
-              <v:rect id="_x0000_s1028" style="visibility:visible;position:absolute;margin-left:130.8pt;margin-top:256.4pt;width:530.3pt;height:26.6pt;z-index:251662336;mso-position-horizontal:absolute;mso-position-horizontal-relative:page;mso-position-vertical:absolute;mso-position-vertical-relative:page;mso-wrap-distance-left:12.0pt;mso-wrap-distance-top:12.0pt;mso-wrap-distance-right:12.0pt;mso-wrap-distance-bottom:12.0pt;">
-                <v:fill on="f"/>
-                <v:stroke on="f" weight="1.0pt" dashstyle="solid" endcap="flat" miterlimit="400.0%" joinstyle="miter" linestyle="single" startarrow="none" startarrowwidth="medium" startarrowlength="medium" endarrow="none" endarrowwidth="medium" endarrowlength="medium"/>
-                <v:textbox>
+              <v:rect w14:anchorId="4BB83194" id="_x0000_s1030" style="position:absolute;margin-left:130.85pt;margin-top:256.45pt;width:530.35pt;height:26.65pt;z-index:251662336;visibility:visible;mso-wrap-style:square;mso-wrap-distance-left:12pt;mso-wrap-distance-top:12pt;mso-wrap-distance-right:12pt;mso-wrap-distance-bottom:12pt;mso-position-horizontal:absolute;mso-position-horizontal-relative:page;mso-position-vertical:absolute;mso-position-vertical-relative:page;v-text-anchor:top" o:gfxdata="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" filled="f" stroked="f" strokeweight="1pt">
+                <v:stroke miterlimit="4"/>
+                <v:textbox inset="4pt,4pt,4pt,4pt">
                   <w:txbxContent>
                     <w:p>
                       <w:pPr>
@@ -565,82 +587,17 @@
                           <w:rFonts w:ascii="CyrillicGoth"/>
                           <w:sz w:val="24"/>
                           <w:szCs w:val="24"/>
-                          <w:rtl w:val="0"/>
-                          <w:lang w:val="en-US"/>
                         </w:rPr>
-                        <w:t xml:space="preserve">in recognition of his successful completion of the </w:t>
-                      </w:r>
-                      <w:r>
-                        <w:rPr>
-                          <w:rFonts w:ascii="CyrillicGoth"/>
-                          <w:sz w:val="24"/>
-                          <w:szCs w:val="24"/>
-                          <w:rtl w:val="0"/>
-                          <w:lang w:val="en-US"/>
-                        </w:rPr>
-                        <w:t>Bible First! course of study.</w:t>
+                        <w:t>in recognition of his successful completion of the Bible First! course of study.</w:t>
                       </w:r>
                     </w:p>
                   </w:txbxContent>
                 </v:textbox>
-                <w10:wrap type="none" side="bothSides" anchorx="page" anchory="page"/>
+                <w10:wrap anchorx="page" anchory="page"/>
               </v:rect>
             </w:pict>
           </mc:Fallback>
         </mc:AlternateContent>
-      </w:r>
-      <w:r>
-        <w:rPr>
-          <w:noProof/>
-        </w:rPr>
-        <w:drawing>
-          <wp:anchor distT="152400" distB="152400" distL="152400" distR="152400" simplePos="0" relativeHeight="251663360" behindDoc="0" locked="0" layoutInCell="1" allowOverlap="1" wp14:anchorId="2B033557" wp14:editId="3A448B07">
-            <wp:simplePos x="0" y="0"/>
-            <wp:positionH relativeFrom="page">
-              <wp:posOffset>3677375</wp:posOffset>
-            </wp:positionH>
-            <wp:positionV relativeFrom="page">
-              <wp:posOffset>4569037</wp:posOffset>
-            </wp:positionV>
-            <wp:extent cx="2805250" cy="693094"/>
-            <wp:effectExtent l="0" t="0" r="0" b="0"/>
-            <wp:wrapNone/>
-            <wp:docPr id="1073741829" name="officeArt object"/>
-            <wp:cNvGraphicFramePr/>
-            <a:graphic xmlns:a="http://schemas.openxmlformats.org/drawingml/2006/main">
-              <a:graphicData uri="http://schemas.openxmlformats.org/drawingml/2006/picture">
-                <pic:pic xmlns:pic="http://schemas.openxmlformats.org/drawingml/2006/picture">
-                  <pic:nvPicPr>
-                    <pic:cNvPr id="1073741829" name="bible-first-en-color.png"/>
-                    <pic:cNvPicPr/>
-                  </pic:nvPicPr>
-                  <pic:blipFill>
-                    <a:blip r:embed="rId9">
-                      <a:extLst/>
-                    </a:blip>
-                    <a:stretch>
-                      <a:fillRect/>
-                    </a:stretch>
-                  </pic:blipFill>
-                  <pic:spPr>
-                    <a:xfrm>
-                      <a:off x="0" y="0"/>
-                      <a:ext cx="2805250" cy="693094"/>
-                    </a:xfrm>
-                    <a:prstGeom prst="rect">
-                      <a:avLst/>
-                    </a:prstGeom>
-                    <a:ln w="12700" cap="flat">
-                      <a:noFill/>
-                      <a:miter lim="400000"/>
-                    </a:ln>
-                    <a:effectLst/>
-                  </pic:spPr>
-                </pic:pic>
-              </a:graphicData>
-            </a:graphic>
-          </wp:anchor>
-        </w:drawing>
       </w:r>
       <w:r>
         <w:rPr>
@@ -723,25 +680,7 @@
                                 <w:sz w:val="20"/>
                                 <w:szCs w:val="20"/>
                               </w:rPr>
-                              <w:t xml:space="preserve">, </w:t>
-                            </w:r>
-                            <w:proofErr w:type="gramStart"/>
-                            <w:r>
-                              <w:rPr>
-                                <w:rFonts w:ascii="CyrillicGoth"/>
-                                <w:sz w:val="20"/>
-                                <w:szCs w:val="20"/>
-                              </w:rPr>
-                              <w:t>If</w:t>
-                            </w:r>
-                            <w:proofErr w:type="gramEnd"/>
-                            <w:r>
-                              <w:rPr>
-                                <w:rFonts w:ascii="CyrillicGoth"/>
-                                <w:sz w:val="20"/>
-                                <w:szCs w:val="20"/>
-                              </w:rPr>
-                              <w:t xml:space="preserve"> ye continue in my word, then are ye my disciples indeed; And ye shall </w:t>
+                              <w:t xml:space="preserve">, If ye continue in my word, then are ye my disciples indeed; And ye shall </w:t>
                             </w:r>
                             <w:r>
                               <w:rPr>
@@ -793,9 +732,9 @@
               </wp:anchor>
             </w:drawing>
           </mc:Choice>
-          <mc:Fallback xmlns:mv="urn:schemas-microsoft-com:mac:vml" xmlns:mo="http://schemas.microsoft.com/office/mac/office/2008/main">
+          <mc:Fallback>
             <w:pict>
-              <v:rect id="_x0000_s1031" style="position:absolute;margin-left:1in;margin-top:499.95pt;width:9in;height:34.5pt;z-index:251666432;visibility:visible;mso-wrap-style:square;mso-wrap-distance-left:12pt;mso-wrap-distance-top:12pt;mso-wrap-distance-right:12pt;mso-wrap-distance-bottom:12pt;mso-position-horizontal:absolute;mso-position-horizontal-relative:page;mso-position-vertical:absolute;mso-position-vertical-relative:page;v-text-anchor:top" o:gfxdata="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" filled="f" stroked="f" strokeweight="1pt">
+              <v:rect w14:anchorId="69BB032B" id="_x0000_s1031" style="position:absolute;margin-left:1in;margin-top:499.95pt;width:9in;height:34.5pt;z-index:251666432;visibility:visible;mso-wrap-style:square;mso-wrap-distance-left:12pt;mso-wrap-distance-top:12pt;mso-wrap-distance-right:12pt;mso-wrap-distance-bottom:12pt;mso-position-horizontal:absolute;mso-position-horizontal-relative:page;mso-position-vertical:absolute;mso-position-vertical-relative:page;v-text-anchor:top" o:gfxdata="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" filled="f" stroked="f" strokeweight="1pt">
                 <v:stroke miterlimit="4"/>
                 <v:textbox inset="4pt,4pt,4pt,4pt">
                   <w:txbxContent>
@@ -823,16 +762,7 @@
                           <w:sz w:val="20"/>
                           <w:szCs w:val="20"/>
                         </w:rPr>
-                        <w:t xml:space="preserve">Then said </w:t>
-                      </w:r>
-                      <w:proofErr w:type="gramStart"/>
-                      <w:r>
-                        <w:rPr>
-                          <w:rFonts w:ascii="CyrillicGoth"/>
-                          <w:sz w:val="20"/>
-                          <w:szCs w:val="20"/>
-                        </w:rPr>
-                        <w:t>Jesus</w:t>
+                        <w:t>Then said Jesus</w:t>
                       </w:r>
                       <w:r>
                         <w:rPr>
@@ -842,24 +772,13 @@
                         </w:rPr>
                         <w:t>…</w:t>
                       </w:r>
-                      <w:bookmarkStart w:id="1" w:name="_GoBack"/>
-                      <w:bookmarkEnd w:id="1"/>
                       <w:r>
                         <w:rPr>
                           <w:rFonts w:ascii="CyrillicGoth"/>
                           <w:sz w:val="20"/>
                           <w:szCs w:val="20"/>
                         </w:rPr>
-                        <w:t>,</w:t>
-                      </w:r>
-                      <w:proofErr w:type="gramEnd"/>
-                      <w:r>
-                        <w:rPr>
-                          <w:rFonts w:ascii="CyrillicGoth"/>
-                          <w:sz w:val="20"/>
-                          <w:szCs w:val="20"/>
-                        </w:rPr>
-                        <w:t xml:space="preserve"> If ye continue in my word, then are ye my disciples indeed; And ye shall </w:t>
+                        <w:t xml:space="preserve">, If ye continue in my word, then are ye my disciples indeed; And ye shall </w:t>
                       </w:r>
                       <w:r>
                         <w:rPr>
@@ -1096,15 +1015,13 @@
               </wp:anchor>
             </w:drawing>
           </mc:Choice>
-          <mc:Fallback xmlns:mv="urn:schemas-microsoft-com:mac:vml" xmlns:mo="http://schemas.microsoft.com/office/mac/office/2008/main">
+          <mc:Fallback>
             <w:pict>
-              <v:group id="_x0000_s1032" style="visibility:visible;position:absolute;margin-left:94.1pt;margin-top:461.0pt;width:603.7pt;height:22.1pt;z-index:251667456;mso-position-horizontal:absolute;mso-position-horizontal-relative:page;mso-position-vertical:absolute;mso-position-vertical-relative:page;mso-wrap-distance-left:12.0pt;mso-wrap-distance-top:12.0pt;mso-wrap-distance-right:12.0pt;mso-wrap-distance-bottom:12.0pt;" coordorigin="0,0" coordsize="7667026,281305">
-                <w10:wrap type="topAndBottom" side="bothSides" anchorx="page" anchory="page"/>
-                <v:group id="_x0000_s1033" style="position:absolute;left:5768776;top:0;width:1898249;height:281305;" coordorigin="0,0" coordsize="1898249,281305">
-                  <v:rect id="_x0000_s1034" style="position:absolute;left:0;top:53975;width:1898249;height:227330;">
-                    <v:fill on="f"/>
-                    <v:stroke on="f" weight="1.0pt" dashstyle="solid" endcap="flat" miterlimit="400.0%" joinstyle="miter" linestyle="single" startarrow="none" startarrowwidth="medium" startarrowlength="medium" endarrow="none" endarrowwidth="medium" endarrowlength="medium"/>
-                    <v:textbox>
+              <v:group w14:anchorId="25EC59E1" id="_x0000_s1032" style="position:absolute;margin-left:94.15pt;margin-top:461pt;width:603.7pt;height:22.15pt;z-index:251667456;mso-wrap-distance-left:12pt;mso-wrap-distance-top:12pt;mso-wrap-distance-right:12pt;mso-wrap-distance-bottom:12pt;mso-position-horizontal-relative:page;mso-position-vertical-relative:page" coordorigin="" coordsize="76670,2813" o:gfxdata="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">
+                <v:group id="Group 1073741835" o:spid="_x0000_s1033" style="position:absolute;left:57687;width:18983;height:2813" coordsize="18982,2813" o:gfxdata="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">
+                  <v:rect id="Shape 1073741833" o:spid="_x0000_s1034" style="position:absolute;top:539;width:18982;height:2274;visibility:visible;mso-wrap-style:square;v-text-anchor:top" o:gfxdata="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" filled="f" stroked="f" strokeweight="1pt">
+                    <v:stroke miterlimit="4"/>
+                    <v:textbox inset="0,0,0,0">
                       <w:txbxContent>
                         <w:p>
                           <w:pPr>
@@ -1116,8 +1033,6 @@
                               <w:rFonts w:ascii="CyrillicGoth"/>
                               <w:sz w:val="20"/>
                               <w:szCs w:val="20"/>
-                              <w:rtl w:val="0"/>
-                              <w:lang w:val="en-US"/>
                             </w:rPr>
                             <w:t>Coach</w:t>
                           </w:r>
@@ -1125,16 +1040,14 @@
                       </w:txbxContent>
                     </v:textbox>
                   </v:rect>
-                  <v:line id="_x0000_s1035" style="position:absolute;left:0;top:0;width:1898249;height:0;flip:y;">
-                    <v:fill on="f"/>
-                    <v:stroke filltype="solid" color="#000000" opacity="100.0%" weight="0.5pt" dashstyle="solid" endcap="flat" miterlimit="400.0%" joinstyle="miter" linestyle="single" startarrow="none" startarrowwidth="medium" startarrowlength="medium" endarrow="none" endarrowwidth="medium" endarrowlength="medium"/>
+                  <v:line id="Shape 1073741834" o:spid="_x0000_s1035" style="position:absolute;flip:y;visibility:visible;mso-wrap-style:square" from="0,0" to="18982,0" o:connectortype="straight" o:gfxdata="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" strokeweight=".5pt">
+                    <v:stroke miterlimit="4" joinstyle="miter"/>
                   </v:line>
                 </v:group>
-                <v:group id="_x0000_s1036" style="position:absolute;left:0;top:0;width:1898249;height:281305;" coordorigin="0,0" coordsize="1898249,281305">
-                  <v:rect id="_x0000_s1037" style="position:absolute;left:0;top:53975;width:1898249;height:227330;">
-                    <v:fill on="f"/>
-                    <v:stroke on="f" weight="1.0pt" dashstyle="solid" endcap="flat" miterlimit="400.0%" joinstyle="miter" linestyle="single" startarrow="none" startarrowwidth="medium" startarrowlength="medium" endarrow="none" endarrowwidth="medium" endarrowlength="medium"/>
-                    <v:textbox>
+                <v:group id="Group 1073741838" o:spid="_x0000_s1036" style="position:absolute;width:18982;height:2813" coordsize="18982,2813" o:gfxdata="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">
+                  <v:rect id="Shape 1073741836" o:spid="_x0000_s1037" style="position:absolute;top:539;width:18982;height:2274;visibility:visible;mso-wrap-style:square;v-text-anchor:top" o:gfxdata="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" filled="f" stroked="f" strokeweight="1pt">
+                    <v:stroke miterlimit="4"/>
+                    <v:textbox inset="0,0,0,0">
                       <w:txbxContent>
                         <w:p>
                           <w:pPr>
@@ -1146,8 +1059,6 @@
                               <w:rFonts w:ascii="CyrillicGoth"/>
                               <w:sz w:val="20"/>
                               <w:szCs w:val="20"/>
-                              <w:rtl w:val="0"/>
-                              <w:lang w:val="en-US"/>
                             </w:rPr>
                             <w:t>Coach</w:t>
                           </w:r>
@@ -1155,11 +1066,11 @@
                       </w:txbxContent>
                     </v:textbox>
                   </v:rect>
-                  <v:line id="_x0000_s1038" style="position:absolute;left:0;top:0;width:1898249;height:0;flip:y;">
-                    <v:fill on="f"/>
-                    <v:stroke filltype="solid" color="#000000" opacity="100.0%" weight="0.5pt" dashstyle="solid" endcap="flat" miterlimit="400.0%" joinstyle="miter" linestyle="single" startarrow="none" startarrowwidth="medium" startarrowlength="medium" endarrow="none" endarrowwidth="medium" endarrowlength="medium"/>
+                  <v:line id="Shape 1073741837" o:spid="_x0000_s1038" style="position:absolute;flip:y;visibility:visible;mso-wrap-style:square" from="0,0" to="18982,0" o:connectortype="straight" o:gfxdata="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" strokeweight=".5pt">
+                    <v:stroke miterlimit="4" joinstyle="miter"/>
                   </v:line>
                 </v:group>
+                <w10:wrap type="topAndBottom" anchorx="page" anchory="page"/>
               </v:group>
             </w:pict>
           </mc:Fallback>
@@ -1167,8 +1078,8 @@
       </w:r>
     </w:p>
     <w:sectPr>
-      <w:headerReference w:type="default" r:id="rId10"/>
-      <w:footerReference w:type="default" r:id="rId11"/>
+      <w:headerReference w:type="default" r:id="rId9"/>
+      <w:footerReference w:type="default" r:id="rId10"/>
       <w:pgSz w:w="15840" w:h="12240" w:orient="landscape"/>
       <w:pgMar w:top="1440" w:right="1440" w:bottom="1440" w:left="1440" w:header="720" w:footer="864" w:gutter="0"/>
       <w:cols w:space="720"/>
@@ -1178,7 +1089,7 @@
 </file>
 
 <file path=word/endnotes.xml><?xml version="1.0" encoding="utf-8"?>
-<w:endnotes xmlns:wpc="http://schemas.microsoft.com/office/word/2010/wordprocessingCanvas" xmlns:mc="http://schemas.openxmlformats.org/markup-compatibility/2006" xmlns:o="urn:schemas-microsoft-com:office:office" xmlns:r="http://schemas.openxmlformats.org/officeDocument/2006/relationships" xmlns:m="http://schemas.openxmlformats.org/officeDocument/2006/math" xmlns:v="urn:schemas-microsoft-com:vml" xmlns:wp14="http://schemas.microsoft.com/office/word/2010/wordprocessingDrawing" xmlns:wp="http://schemas.openxmlformats.org/drawingml/2006/wordprocessingDrawing" xmlns:w10="urn:schemas-microsoft-com:office:word" xmlns:w="http://schemas.openxmlformats.org/wordprocessingml/2006/main" xmlns:w14="http://schemas.microsoft.com/office/word/2010/wordml" xmlns:wpg="http://schemas.microsoft.com/office/word/2010/wordprocessingGroup" xmlns:wpi="http://schemas.microsoft.com/office/word/2010/wordprocessingInk" xmlns:wne="http://schemas.microsoft.com/office/word/2006/wordml" xmlns:wps="http://schemas.microsoft.com/office/word/2010/wordprocessingShape" mc:Ignorable="w14 wp14">
+<w:endnotes xmlns:wpc="http://schemas.microsoft.com/office/word/2010/wordprocessingCanvas" xmlns:cx="http://schemas.microsoft.com/office/drawing/2014/chartex" xmlns:cx1="http://schemas.microsoft.com/office/drawing/2015/9/8/chartex" xmlns:cx2="http://schemas.microsoft.com/office/drawing/2015/10/21/chartex" xmlns:mc="http://schemas.openxmlformats.org/markup-compatibility/2006" xmlns:o="urn:schemas-microsoft-com:office:office" xmlns:r="http://schemas.openxmlformats.org/officeDocument/2006/relationships" xmlns:m="http://schemas.openxmlformats.org/officeDocument/2006/math" xmlns:v="urn:schemas-microsoft-com:vml" xmlns:wp14="http://schemas.microsoft.com/office/word/2010/wordprocessingDrawing" xmlns:wp="http://schemas.openxmlformats.org/drawingml/2006/wordprocessingDrawing" xmlns:w10="urn:schemas-microsoft-com:office:word" xmlns:w="http://schemas.openxmlformats.org/wordprocessingml/2006/main" xmlns:w14="http://schemas.microsoft.com/office/word/2010/wordml" xmlns:w15="http://schemas.microsoft.com/office/word/2012/wordml" xmlns:w16se="http://schemas.microsoft.com/office/word/2015/wordml/symex" xmlns:wpg="http://schemas.microsoft.com/office/word/2010/wordprocessingGroup" xmlns:wpi="http://schemas.microsoft.com/office/word/2010/wordprocessingInk" xmlns:wne="http://schemas.microsoft.com/office/word/2006/wordml" xmlns:wps="http://schemas.microsoft.com/office/word/2010/wordprocessingShape" mc:Ignorable="w14 w15 w16se wp14">
   <w:endnote w:type="separator" w:id="-1">
     <w:p>
       <w:r>
@@ -1197,13 +1108,13 @@
 </file>
 
 <file path=word/footer1.xml><?xml version="1.0" encoding="utf-8"?>
-<w:ftr xmlns:wpc="http://schemas.microsoft.com/office/word/2010/wordprocessingCanvas" xmlns:mc="http://schemas.openxmlformats.org/markup-compatibility/2006" xmlns:o="urn:schemas-microsoft-com:office:office" xmlns:r="http://schemas.openxmlformats.org/officeDocument/2006/relationships" xmlns:m="http://schemas.openxmlformats.org/officeDocument/2006/math" xmlns:v="urn:schemas-microsoft-com:vml" xmlns:wp14="http://schemas.microsoft.com/office/word/2010/wordprocessingDrawing" xmlns:wp="http://schemas.openxmlformats.org/drawingml/2006/wordprocessingDrawing" xmlns:w10="urn:schemas-microsoft-com:office:word" xmlns:w="http://schemas.openxmlformats.org/wordprocessingml/2006/main" xmlns:w14="http://schemas.microsoft.com/office/word/2010/wordml" xmlns:wpg="http://schemas.microsoft.com/office/word/2010/wordprocessingGroup" xmlns:wpi="http://schemas.microsoft.com/office/word/2010/wordprocessingInk" xmlns:wne="http://schemas.microsoft.com/office/word/2006/wordml" xmlns:wps="http://schemas.microsoft.com/office/word/2010/wordprocessingShape" mc:Ignorable="w14 wp14">
+<w:ftr xmlns:wpc="http://schemas.microsoft.com/office/word/2010/wordprocessingCanvas" xmlns:cx="http://schemas.microsoft.com/office/drawing/2014/chartex" xmlns:cx1="http://schemas.microsoft.com/office/drawing/2015/9/8/chartex" xmlns:cx2="http://schemas.microsoft.com/office/drawing/2015/10/21/chartex" xmlns:mc="http://schemas.openxmlformats.org/markup-compatibility/2006" xmlns:o="urn:schemas-microsoft-com:office:office" xmlns:r="http://schemas.openxmlformats.org/officeDocument/2006/relationships" xmlns:m="http://schemas.openxmlformats.org/officeDocument/2006/math" xmlns:v="urn:schemas-microsoft-com:vml" xmlns:wp14="http://schemas.microsoft.com/office/word/2010/wordprocessingDrawing" xmlns:wp="http://schemas.openxmlformats.org/drawingml/2006/wordprocessingDrawing" xmlns:w10="urn:schemas-microsoft-com:office:word" xmlns:w="http://schemas.openxmlformats.org/wordprocessingml/2006/main" xmlns:w14="http://schemas.microsoft.com/office/word/2010/wordml" xmlns:w15="http://schemas.microsoft.com/office/word/2012/wordml" xmlns:w16se="http://schemas.microsoft.com/office/word/2015/wordml/symex" xmlns:wpg="http://schemas.microsoft.com/office/word/2010/wordprocessingGroup" xmlns:wpi="http://schemas.microsoft.com/office/word/2010/wordprocessingInk" xmlns:wne="http://schemas.microsoft.com/office/word/2006/wordml" xmlns:wps="http://schemas.microsoft.com/office/word/2010/wordprocessingShape" mc:Ignorable="w14 w15 w16se wp14">
   <w:p/>
 </w:ftr>
 </file>
 
 <file path=word/footnotes.xml><?xml version="1.0" encoding="utf-8"?>
-<w:footnotes xmlns:wpc="http://schemas.microsoft.com/office/word/2010/wordprocessingCanvas" xmlns:mc="http://schemas.openxmlformats.org/markup-compatibility/2006" xmlns:o="urn:schemas-microsoft-com:office:office" xmlns:r="http://schemas.openxmlformats.org/officeDocument/2006/relationships" xmlns:m="http://schemas.openxmlformats.org/officeDocument/2006/math" xmlns:v="urn:schemas-microsoft-com:vml" xmlns:wp14="http://schemas.microsoft.com/office/word/2010/wordprocessingDrawing" xmlns:wp="http://schemas.openxmlformats.org/drawingml/2006/wordprocessingDrawing" xmlns:w10="urn:schemas-microsoft-com:office:word" xmlns:w="http://schemas.openxmlformats.org/wordprocessingml/2006/main" xmlns:w14="http://schemas.microsoft.com/office/word/2010/wordml" xmlns:wpg="http://schemas.microsoft.com/office/word/2010/wordprocessingGroup" xmlns:wpi="http://schemas.microsoft.com/office/word/2010/wordprocessingInk" xmlns:wne="http://schemas.microsoft.com/office/word/2006/wordml" xmlns:wps="http://schemas.microsoft.com/office/word/2010/wordprocessingShape" mc:Ignorable="w14 wp14">
+<w:footnotes xmlns:wpc="http://schemas.microsoft.com/office/word/2010/wordprocessingCanvas" xmlns:cx="http://schemas.microsoft.com/office/drawing/2014/chartex" xmlns:cx1="http://schemas.microsoft.com/office/drawing/2015/9/8/chartex" xmlns:cx2="http://schemas.microsoft.com/office/drawing/2015/10/21/chartex" xmlns:mc="http://schemas.openxmlformats.org/markup-compatibility/2006" xmlns:o="urn:schemas-microsoft-com:office:office" xmlns:r="http://schemas.openxmlformats.org/officeDocument/2006/relationships" xmlns:m="http://schemas.openxmlformats.org/officeDocument/2006/math" xmlns:v="urn:schemas-microsoft-com:vml" xmlns:wp14="http://schemas.microsoft.com/office/word/2010/wordprocessingDrawing" xmlns:wp="http://schemas.openxmlformats.org/drawingml/2006/wordprocessingDrawing" xmlns:w10="urn:schemas-microsoft-com:office:word" xmlns:w="http://schemas.openxmlformats.org/wordprocessingml/2006/main" xmlns:w14="http://schemas.microsoft.com/office/word/2010/wordml" xmlns:w15="http://schemas.microsoft.com/office/word/2012/wordml" xmlns:w16se="http://schemas.microsoft.com/office/word/2015/wordml/symex" xmlns:wpg="http://schemas.microsoft.com/office/word/2010/wordprocessingGroup" xmlns:wpi="http://schemas.microsoft.com/office/word/2010/wordprocessingInk" xmlns:wne="http://schemas.microsoft.com/office/word/2006/wordml" xmlns:wps="http://schemas.microsoft.com/office/word/2010/wordprocessingShape" mc:Ignorable="w14 w15 w16se wp14">
   <w:footnote w:type="separator" w:id="-1">
     <w:p>
       <w:r>
@@ -1222,13 +1133,13 @@
 </file>
 
 <file path=word/header1.xml><?xml version="1.0" encoding="utf-8"?>
-<w:hdr xmlns:wpc="http://schemas.microsoft.com/office/word/2010/wordprocessingCanvas" xmlns:mc="http://schemas.openxmlformats.org/markup-compatibility/2006" xmlns:o="urn:schemas-microsoft-com:office:office" xmlns:r="http://schemas.openxmlformats.org/officeDocument/2006/relationships" xmlns:m="http://schemas.openxmlformats.org/officeDocument/2006/math" xmlns:v="urn:schemas-microsoft-com:vml" xmlns:wp14="http://schemas.microsoft.com/office/word/2010/wordprocessingDrawing" xmlns:wp="http://schemas.openxmlformats.org/drawingml/2006/wordprocessingDrawing" xmlns:w10="urn:schemas-microsoft-com:office:word" xmlns:w="http://schemas.openxmlformats.org/wordprocessingml/2006/main" xmlns:w14="http://schemas.microsoft.com/office/word/2010/wordml" xmlns:wpg="http://schemas.microsoft.com/office/word/2010/wordprocessingGroup" xmlns:wpi="http://schemas.microsoft.com/office/word/2010/wordprocessingInk" xmlns:wne="http://schemas.microsoft.com/office/word/2006/wordml" xmlns:wps="http://schemas.microsoft.com/office/word/2010/wordprocessingShape" mc:Ignorable="w14 wp14">
+<w:hdr xmlns:wpc="http://schemas.microsoft.com/office/word/2010/wordprocessingCanvas" xmlns:cx="http://schemas.microsoft.com/office/drawing/2014/chartex" xmlns:cx1="http://schemas.microsoft.com/office/drawing/2015/9/8/chartex" xmlns:cx2="http://schemas.microsoft.com/office/drawing/2015/10/21/chartex" xmlns:mc="http://schemas.openxmlformats.org/markup-compatibility/2006" xmlns:o="urn:schemas-microsoft-com:office:office" xmlns:r="http://schemas.openxmlformats.org/officeDocument/2006/relationships" xmlns:m="http://schemas.openxmlformats.org/officeDocument/2006/math" xmlns:v="urn:schemas-microsoft-com:vml" xmlns:wp14="http://schemas.microsoft.com/office/word/2010/wordprocessingDrawing" xmlns:wp="http://schemas.openxmlformats.org/drawingml/2006/wordprocessingDrawing" xmlns:w10="urn:schemas-microsoft-com:office:word" xmlns:w="http://schemas.openxmlformats.org/wordprocessingml/2006/main" xmlns:w14="http://schemas.microsoft.com/office/word/2010/wordml" xmlns:w15="http://schemas.microsoft.com/office/word/2012/wordml" xmlns:w16se="http://schemas.microsoft.com/office/word/2015/wordml/symex" xmlns:wpg="http://schemas.microsoft.com/office/word/2010/wordprocessingGroup" xmlns:wpi="http://schemas.microsoft.com/office/word/2010/wordprocessingInk" xmlns:wne="http://schemas.microsoft.com/office/word/2006/wordml" xmlns:wps="http://schemas.microsoft.com/office/word/2010/wordprocessingShape" mc:Ignorable="w14 w15 w16se wp14">
   <w:p/>
 </w:hdr>
 </file>
 
 <file path=word/styles.xml><?xml version="1.0" encoding="utf-8"?>
-<w:styles xmlns:mc="http://schemas.openxmlformats.org/markup-compatibility/2006" xmlns:r="http://schemas.openxmlformats.org/officeDocument/2006/relationships" xmlns:w="http://schemas.openxmlformats.org/wordprocessingml/2006/main" xmlns:w14="http://schemas.microsoft.com/office/word/2010/wordml" mc:Ignorable="w14">
+<w:styles xmlns:mc="http://schemas.openxmlformats.org/markup-compatibility/2006" xmlns:r="http://schemas.openxmlformats.org/officeDocument/2006/relationships" xmlns:w="http://schemas.openxmlformats.org/wordprocessingml/2006/main" xmlns:w14="http://schemas.microsoft.com/office/word/2010/wordml" xmlns:w15="http://schemas.microsoft.com/office/word/2012/wordml" xmlns:w16se="http://schemas.microsoft.com/office/word/2015/wordml/symex" mc:Ignorable="w14 w15 w16se">
   <w:docDefaults>
     <w:rPrDefault>
       <w:rPr>
@@ -1250,358 +1161,380 @@
       </w:pPr>
     </w:pPrDefault>
   </w:docDefaults>
-  <w:latentStyles w:defLockedState="0" w:defUIPriority="99" w:defSemiHidden="1" w:defUnhideWhenUsed="1" w:defQFormat="0" w:count="267">
-    <w:lsdException w:name="Normal" w:semiHidden="0" w:uiPriority="0" w:unhideWhenUsed="0" w:qFormat="1"/>
-    <w:lsdException w:name="heading 1" w:semiHidden="0" w:uiPriority="9" w:unhideWhenUsed="0" w:qFormat="1"/>
-    <w:lsdException w:name="heading 2" w:uiPriority="9" w:qFormat="1"/>
-    <w:lsdException w:name="heading 3" w:uiPriority="9" w:qFormat="1"/>
-    <w:lsdException w:name="heading 4" w:uiPriority="9" w:qFormat="1"/>
-    <w:lsdException w:name="heading 5" w:uiPriority="9" w:qFormat="1"/>
-    <w:lsdException w:name="heading 6" w:uiPriority="9" w:qFormat="1"/>
-    <w:lsdException w:name="heading 7" w:uiPriority="9" w:qFormat="1"/>
-    <w:lsdException w:name="heading 8" w:uiPriority="9" w:qFormat="1"/>
-    <w:lsdException w:name="heading 9" w:uiPriority="9" w:qFormat="1"/>
-    <w:lsdException w:name="toc 1" w:uiPriority="39"/>
-    <w:lsdException w:name="toc 2" w:uiPriority="39"/>
-    <w:lsdException w:name="toc 3" w:uiPriority="39"/>
-    <w:lsdException w:name="toc 4" w:uiPriority="39"/>
-    <w:lsdException w:name="toc 5" w:uiPriority="39"/>
-    <w:lsdException w:name="toc 6" w:uiPriority="39"/>
-    <w:lsdException w:name="toc 7" w:uiPriority="39"/>
-    <w:lsdException w:name="toc 8" w:uiPriority="39"/>
-    <w:lsdException w:name="toc 9" w:uiPriority="39"/>
-    <w:lsdException w:name="caption" w:uiPriority="35" w:qFormat="1"/>
-    <w:lsdException w:name="Title" w:semiHidden="0" w:uiPriority="10" w:unhideWhenUsed="0" w:qFormat="1"/>
-    <w:lsdException w:name="Default Paragraph Font" w:uiPriority="1"/>
-    <w:lsdException w:name="Subtitle" w:semiHidden="0" w:uiPriority="11" w:unhideWhenUsed="0" w:qFormat="1"/>
-    <w:lsdException w:name="Strong" w:semiHidden="0" w:uiPriority="22" w:unhideWhenUsed="0" w:qFormat="1"/>
-    <w:lsdException w:name="Emphasis" w:semiHidden="0" w:uiPriority="20" w:unhideWhenUsed="0" w:qFormat="1"/>
-    <w:lsdException w:name="Table Grid" w:semiHidden="0" w:uiPriority="59" w:unhideWhenUsed="0"/>
-    <w:lsdException w:name="Placeholder Text" w:unhideWhenUsed="0"/>
-    <w:lsdException w:name="No Spacing" w:semiHidden="0" w:uiPriority="1" w:unhideWhenUsed="0" w:qFormat="1"/>
-    <w:lsdException w:name="Light Shading" w:semiHidden="0" w:uiPriority="60" w:unhideWhenUsed="0"/>
-    <w:lsdException w:name="Light List" w:semiHidden="0" w:uiPriority="61" w:unhideWhenUsed="0"/>
-    <w:lsdException w:name="Light Grid" w:semiHidden="0" w:uiPriority="62" w:unhideWhenUsed="0"/>
-    <w:lsdException w:name="Medium Shading 1" w:semiHidden="0" w:uiPriority="63" w:unhideWhenUsed="0"/>
-    <w:lsdException w:name="Medium Shading 2" w:semiHidden="0" w:uiPriority="64" w:unhideWhenUsed="0"/>
-    <w:lsdException w:name="Medium List 1" w:semiHidden="0" w:uiPriority="65" w:unhideWhenUsed="0"/>
-    <w:lsdException w:name="Medium List 2" w:semiHidden="0" w:uiPriority="66" w:unhideWhenUsed="0"/>
-    <w:lsdException w:name="Medium Grid 1" w:semiHidden="0" w:uiPriority="67" w:unhideWhenUsed="0"/>
-    <w:lsdException w:name="Medium Grid 2" w:semiHidden="0" w:uiPriority="68" w:unhideWhenUsed="0"/>
-    <w:lsdException w:name="Medium Grid 3" w:semiHidden="0" w:uiPriority="69" w:unhideWhenUsed="0"/>
-    <w:lsdException w:name="Dark List" w:semiHidden="0" w:uiPriority="70" w:unhideWhenUsed="0"/>
-    <w:lsdException w:name="Colorful Shading" w:semiHidden="0" w:uiPriority="71" w:unhideWhenUsed="0"/>
-    <w:lsdException w:name="Colorful List" w:semiHidden="0" w:uiPriority="72" w:unhideWhenUsed="0"/>
-    <w:lsdException w:name="Colorful Grid" w:semiHidden="0" w:uiPriority="73" w:unhideWhenUsed="0"/>
-    <w:lsdException w:name="Light Shading Accent 1" w:semiHidden="0" w:uiPriority="60" w:unhideWhenUsed="0"/>
-    <w:lsdException w:name="Light List Accent 1" w:semiHidden="0" w:uiPriority="61" w:unhideWhenUsed="0"/>
-    <w:lsdException w:name="Light Grid Accent 1" w:semiHidden="0" w:uiPriority="62" w:unhideWhenUsed="0"/>
-    <w:lsdException w:name="Medium Shading 1 Accent 1" w:semiHidden="0" w:uiPriority="63" w:unhideWhenUsed="0"/>
-    <w:lsdException w:name="Medium Shading 2 Accent 1" w:semiHidden="0" w:uiPriority="64" w:unhideWhenUsed="0"/>
-    <w:lsdException w:name="Medium List 1 Accent 1" w:semiHidden="0" w:uiPriority="65" w:unhideWhenUsed="0"/>
-    <w:lsdException w:name="Revision" w:unhideWhenUsed="0"/>
-    <w:lsdException w:name="List Paragraph" w:semiHidden="0" w:uiPriority="34" w:unhideWhenUsed="0" w:qFormat="1"/>
-    <w:lsdException w:name="Quote" w:semiHidden="0" w:uiPriority="29" w:unhideWhenUsed="0" w:qFormat="1"/>
-    <w:lsdException w:name="Intense Quote" w:semiHidden="0" w:uiPriority="30" w:unhideWhenUsed="0" w:qFormat="1"/>
-    <w:lsdException w:name="Medium List 2 Accent 1" w:semiHidden="0" w:uiPriority="66" w:unhideWhenUsed="0"/>
-    <w:lsdException w:name="Medium Grid 1 Accent 1" w:semiHidden="0" w:uiPriority="67" w:unhideWhenUsed="0"/>
-    <w:lsdException w:name="Medium Grid 2 Accent 1" w:semiHidden="0" w:uiPriority="68" w:unhideWhenUsed="0"/>
-    <w:lsdException w:name="Medium Grid 3 Accent 1" w:semiHidden="0" w:uiPriority="69" w:unhideWhenUsed="0"/>
-    <w:lsdException w:name="Dark List Accent 1" w:semiHidden="0" w:uiPriority="70" w:unhideWhenUsed="0"/>
-    <w:lsdException w:name="Colorful Shading Accent 1" w:semiHidden="0" w:uiPriority="71" w:unhideWhenUsed="0"/>
-    <w:lsdException w:name="Colorful List Accent 1" w:semiHidden="0" w:uiPriority="72" w:unhideWhenUsed="0"/>
-    <w:lsdException w:name="Colorful Grid Accent 1" w:semiHidden="0" w:uiPriority="73" w:unhideWhenUsed="0"/>
-    <w:lsdException w:name="Light Shading Accent 2" w:semiHidden="0" w:uiPriority="60" w:unhideWhenUsed="0"/>
-    <w:lsdException w:name="Light List Accent 2" w:semiHidden="0" w:uiPriority="61" w:unhideWhenUsed="0"/>
-    <w:lsdException w:name="Light Grid Accent 2" w:semiHidden="0" w:uiPriority="62" w:unhideWhenUsed="0"/>
-    <w:lsdException w:name="Medium Shading 1 Accent 2" w:semiHidden="0" w:uiPriority="63" w:unhideWhenUsed="0"/>
-    <w:lsdException w:name="Medium Shading 2 Accent 2" w:semiHidden="0" w:uiPriority="64" w:unhideWhenUsed="0"/>
-    <w:lsdException w:name="Medium List 1 Accent 2" w:semiHidden="0" w:uiPriority="65" w:unhideWhenUsed="0"/>
-    <w:lsdException w:name="Medium List 2 Accent 2" w:semiHidden="0" w:uiPriority="66" w:unhideWhenUsed="0"/>
-    <w:lsdException w:name="Medium Grid 1 Accent 2" w:semiHidden="0" w:uiPriority="67" w:unhideWhenUsed="0"/>
-    <w:lsdException w:name="Medium Grid 2 Accent 2" w:semiHidden="0" w:uiPriority="68" w:unhideWhenUsed="0"/>
-    <w:lsdException w:name="Medium Grid 3 Accent 2" w:semiHidden="0" w:uiPriority="69" w:unhideWhenUsed="0"/>
-    <w:lsdException w:name="Dark List Accent 2" w:semiHidden="0" w:uiPriority="70" w:unhideWhenUsed="0"/>
-    <w:lsdException w:name="Colorful Shading Accent 2" w:semiHidden="0" w:uiPriority="71" w:unhideWhenUsed="0"/>
-    <w:lsdException w:name="Colorful List Accent 2" w:semiHidden="0" w:uiPriority="72" w:unhideWhenUsed="0"/>
-    <w:lsdException w:name="Colorful Grid Accent 2" w:semiHidden="0" w:uiPriority="73" w:unhideWhenUsed="0"/>
-    <w:lsdException w:name="Light Shading Accent 3" w:semiHidden="0" w:uiPriority="60" w:unhideWhenUsed="0"/>
-    <w:lsdException w:name="Light List Accent 3" w:semiHidden="0" w:uiPriority="61" w:unhideWhenUsed="0"/>
-    <w:lsdException w:name="Light Grid Accent 3" w:semiHidden="0" w:uiPriority="62" w:unhideWhenUsed="0"/>
-    <w:lsdException w:name="Medium Shading 1 Accent 3" w:semiHidden="0" w:uiPriority="63" w:unhideWhenUsed="0"/>
-    <w:lsdException w:name="Medium Shading 2 Accent 3" w:semiHidden="0" w:uiPriority="64" w:unhideWhenUsed="0"/>
-    <w:lsdException w:name="Medium List 1 Accent 3" w:semiHidden="0" w:uiPriority="65" w:unhideWhenUsed="0"/>
-    <w:lsdException w:name="Medium List 2 Accent 3" w:semiHidden="0" w:uiPriority="66" w:unhideWhenUsed="0"/>
-    <w:lsdException w:name="Medium Grid 1 Accent 3" w:semiHidden="0" w:uiPriority="67" w:unhideWhenUsed="0"/>
-    <w:lsdException w:name="Medium Grid 2 Accent 3" w:semiHidden="0" w:uiPriority="68" w:unhideWhenUsed="0"/>
-    <w:lsdException w:name="Medium Grid 3 Accent 3" w:semiHidden="0" w:uiPriority="69" w:unhideWhenUsed="0"/>
-    <w:lsdException w:name="Dark List Accent 3" w:semiHidden="0" w:uiPriority="70" w:unhideWhenUsed="0"/>
-    <w:lsdException w:name="Colorful Shading Accent 3" w:semiHidden="0" w:uiPriority="71" w:unhideWhenUsed="0"/>
-    <w:lsdException w:name="Colorful List Accent 3" w:semiHidden="0" w:uiPriority="72" w:unhideWhenUsed="0"/>
-    <w:lsdException w:name="Colorful Grid Accent 3" w:semiHidden="0" w:uiPriority="73" w:unhideWhenUsed="0"/>
-    <w:lsdException w:name="Light Shading Accent 4" w:semiHidden="0" w:uiPriority="60" w:unhideWhenUsed="0"/>
-    <w:lsdException w:name="Light List Accent 4" w:semiHidden="0" w:uiPriority="61" w:unhideWhenUsed="0"/>
-    <w:lsdException w:name="Light Grid Accent 4" w:semiHidden="0" w:uiPriority="62" w:unhideWhenUsed="0"/>
-    <w:lsdException w:name="Medium Shading 1 Accent 4" w:semiHidden="0" w:uiPriority="63" w:unhideWhenUsed="0"/>
-    <w:lsdException w:name="Medium Shading 2 Accent 4" w:semiHidden="0" w:uiPriority="64" w:unhideWhenUsed="0"/>
-    <w:lsdException w:name="Medium List 1 Accent 4" w:semiHidden="0" w:uiPriority="65" w:unhideWhenUsed="0"/>
-    <w:lsdException w:name="Medium List 2 Accent 4" w:semiHidden="0" w:uiPriority="66" w:unhideWhenUsed="0"/>
-    <w:lsdException w:name="Medium Grid 1 Accent 4" w:semiHidden="0" w:uiPriority="67" w:unhideWhenUsed="0"/>
-    <w:lsdException w:name="Medium Grid 2 Accent 4" w:semiHidden="0" w:uiPriority="68" w:unhideWhenUsed="0"/>
-    <w:lsdException w:name="Medium Grid 3 Accent 4" w:semiHidden="0" w:uiPriority="69" w:unhideWhenUsed="0"/>
-    <w:lsdException w:name="Dark List Accent 4" w:semiHidden="0" w:uiPriority="70" w:unhideWhenUsed="0"/>
-    <w:lsdException w:name="Colorful Shading Accent 4" w:semiHidden="0" w:uiPriority="71" w:unhideWhenUsed="0"/>
-    <w:lsdException w:name="Colorful List Accent 4" w:semiHidden="0" w:uiPriority="72" w:unhideWhenUsed="0"/>
-    <w:lsdException w:name="Colorful Grid Accent 4" w:semiHidden="0" w:uiPriority="73" w:unhideWhenUsed="0"/>
-    <w:lsdException w:name="Light Shading Accent 5" w:semiHidden="0" w:uiPriority="60" w:unhideWhenUsed="0"/>
-    <w:lsdException w:name="Light List Accent 5" w:semiHidden="0" w:uiPriority="61" w:unhideWhenUsed="0"/>
-    <w:lsdException w:name="Light Grid Accent 5" w:semiHidden="0" w:uiPriority="62" w:unhideWhenUsed="0"/>
-    <w:lsdException w:name="Medium Shading 1 Accent 5" w:semiHidden="0" w:uiPriority="63" w:unhideWhenUsed="0"/>
-    <w:lsdException w:name="Medium Shading 2 Accent 5" w:semiHidden="0" w:uiPriority="64" w:unhideWhenUsed="0"/>
-    <w:lsdException w:name="Medium List 1 Accent 5" w:semiHidden="0" w:uiPriority="65" w:unhideWhenUsed="0"/>
-    <w:lsdException w:name="Medium List 2 Accent 5" w:semiHidden="0" w:uiPriority="66" w:unhideWhenUsed="0"/>
-    <w:lsdException w:name="Medium Grid 1 Accent 5" w:semiHidden="0" w:uiPriority="67" w:unhideWhenUsed="0"/>
-    <w:lsdException w:name="Medium Grid 2 Accent 5" w:semiHidden="0" w:uiPriority="68" w:unhideWhenUsed="0"/>
-    <w:lsdException w:name="Medium Grid 3 Accent 5" w:semiHidden="0" w:uiPriority="69" w:unhideWhenUsed="0"/>
-    <w:lsdException w:name="Dark List Accent 5" w:semiHidden="0" w:uiPriority="70" w:unhideWhenUsed="0"/>
-    <w:lsdException w:name="Colorful Shading Accent 5" w:semiHidden="0" w:uiPriority="71" w:unhideWhenUsed="0"/>
-    <w:lsdException w:name="Colorful List Accent 5" w:semiHidden="0" w:uiPriority="72" w:unhideWhenUsed="0"/>
-    <w:lsdException w:name="Colorful Grid Accent 5" w:semiHidden="0" w:uiPriority="73" w:unhideWhenUsed="0"/>
-    <w:lsdException w:name="Light Shading Accent 6" w:semiHidden="0" w:uiPriority="60" w:unhideWhenUsed="0"/>
-    <w:lsdException w:name="Light List Accent 6" w:semiHidden="0" w:uiPriority="61" w:unhideWhenUsed="0"/>
-    <w:lsdException w:name="Light Grid Accent 6" w:semiHidden="0" w:uiPriority="62" w:unhideWhenUsed="0"/>
-    <w:lsdException w:name="Medium Shading 1 Accent 6" w:semiHidden="0" w:uiPriority="63" w:unhideWhenUsed="0"/>
-    <w:lsdException w:name="Medium Shading 2 Accent 6" w:semiHidden="0" w:uiPriority="64" w:unhideWhenUsed="0"/>
-    <w:lsdException w:name="Medium List 1 Accent 6" w:semiHidden="0" w:uiPriority="65" w:unhideWhenUsed="0"/>
-    <w:lsdException w:name="Medium List 2 Accent 6" w:semiHidden="0" w:uiPriority="66" w:unhideWhenUsed="0"/>
-    <w:lsdException w:name="Medium Grid 1 Accent 6" w:semiHidden="0" w:uiPriority="67" w:unhideWhenUsed="0"/>
-    <w:lsdException w:name="Medium Grid 2 Accent 6" w:semiHidden="0" w:uiPriority="68" w:unhideWhenUsed="0"/>
-    <w:lsdException w:name="Medium Grid 3 Accent 6" w:semiHidden="0" w:uiPriority="69" w:unhideWhenUsed="0"/>
-    <w:lsdException w:name="Dark List Accent 6" w:semiHidden="0" w:uiPriority="70" w:unhideWhenUsed="0"/>
-    <w:lsdException w:name="Colorful Shading Accent 6" w:semiHidden="0" w:uiPriority="71" w:unhideWhenUsed="0"/>
-    <w:lsdException w:name="Colorful List Accent 6" w:semiHidden="0" w:uiPriority="72" w:unhideWhenUsed="0"/>
-    <w:lsdException w:name="Colorful Grid Accent 6" w:semiHidden="0" w:uiPriority="73" w:unhideWhenUsed="0"/>
-    <w:lsdException w:name="Subtle Emphasis" w:semiHidden="0" w:uiPriority="19" w:unhideWhenUsed="0" w:qFormat="1"/>
-    <w:lsdException w:name="Intense Emphasis" w:semiHidden="0" w:uiPriority="21" w:unhideWhenUsed="0" w:qFormat="1"/>
-    <w:lsdException w:name="Subtle Reference" w:semiHidden="0" w:uiPriority="31" w:unhideWhenUsed="0" w:qFormat="1"/>
-    <w:lsdException w:name="Intense Reference" w:semiHidden="0" w:uiPriority="32" w:unhideWhenUsed="0" w:qFormat="1"/>
-    <w:lsdException w:name="Book Title" w:semiHidden="0" w:uiPriority="33" w:unhideWhenUsed="0" w:qFormat="1"/>
-    <w:lsdException w:name="Bibliography" w:uiPriority="37"/>
-    <w:lsdException w:name="TOC Heading" w:uiPriority="39" w:qFormat="1"/>
-  </w:latentStyles>
-  <w:style w:type="paragraph" w:default="1" w:styleId="Normal">
-    <w:name w:val="Normal"/>
-    <w:rPr>
-      <w:sz w:val="24"/>
-      <w:szCs w:val="24"/>
-    </w:rPr>
-  </w:style>
-  <w:style w:type="character" w:default="1" w:styleId="DefaultParagraphFont">
-    <w:name w:val="Default Paragraph Font"/>
-    <w:uiPriority w:val="1"/>
-    <w:semiHidden/>
-    <w:unhideWhenUsed/>
-  </w:style>
-  <w:style w:type="table" w:default="1" w:styleId="TableNormal">
-    <w:name w:val="Normal Table"/>
-    <w:uiPriority w:val="99"/>
-    <w:semiHidden/>
-    <w:unhideWhenUsed/>
-    <w:tblPr>
-      <w:tblInd w:w="0" w:type="dxa"/>
-      <w:tblCellMar>
-        <w:top w:w="0" w:type="dxa"/>
-        <w:left w:w="108" w:type="dxa"/>
-        <w:bottom w:w="0" w:type="dxa"/>
-        <w:right w:w="108" w:type="dxa"/>
-      </w:tblCellMar>
-    </w:tblPr>
-  </w:style>
-  <w:style w:type="numbering" w:default="1" w:styleId="NoList">
-    <w:name w:val="No List"/>
-    <w:uiPriority w:val="99"/>
-    <w:semiHidden/>
-    <w:unhideWhenUsed/>
-  </w:style>
-  <w:style w:type="character" w:styleId="Hyperlink">
-    <w:name w:val="Hyperlink"/>
-    <w:rPr>
-      <w:u w:val="single"/>
-    </w:rPr>
-  </w:style>
-  <w:style w:type="paragraph" w:customStyle="1" w:styleId="Body">
-    <w:name w:val="Body"/>
-    <w:rPr>
-      <w:rFonts w:ascii="Helvetica" w:hAnsi="Arial Unicode MS" w:cs="Arial Unicode MS"/>
-      <w:color w:val="000000"/>
-      <w:sz w:val="22"/>
-      <w:szCs w:val="22"/>
-    </w:rPr>
-  </w:style>
-</w:styles>
-</file>
-
-<file path=word/stylesWithEffects.xml><?xml version="1.0" encoding="utf-8"?>
-<w:styles xmlns:wpc="http://schemas.microsoft.com/office/word/2010/wordprocessingCanvas" xmlns:mc="http://schemas.openxmlformats.org/markup-compatibility/2006" xmlns:o="urn:schemas-microsoft-com:office:office" xmlns:r="http://schemas.openxmlformats.org/officeDocument/2006/relationships" xmlns:m="http://schemas.openxmlformats.org/officeDocument/2006/math" xmlns:v="urn:schemas-microsoft-com:vml" xmlns:wp14="http://schemas.microsoft.com/office/word/2010/wordprocessingDrawing" xmlns:wp="http://schemas.openxmlformats.org/drawingml/2006/wordprocessingDrawing" xmlns:w10="urn:schemas-microsoft-com:office:word" xmlns:w="http://schemas.openxmlformats.org/wordprocessingml/2006/main" xmlns:w14="http://schemas.microsoft.com/office/word/2010/wordml" xmlns:wpg="http://schemas.microsoft.com/office/word/2010/wordprocessingGroup" xmlns:wpi="http://schemas.microsoft.com/office/word/2010/wordprocessingInk" xmlns:wne="http://schemas.microsoft.com/office/word/2006/wordml" xmlns:wps="http://schemas.microsoft.com/office/word/2010/wordprocessingShape" mc:Ignorable="w14 wp14">
-  <w:docDefaults>
-    <w:rPrDefault>
-      <w:rPr>
-        <w:rFonts w:ascii="Times New Roman" w:eastAsia="Arial Unicode MS" w:hAnsi="Times New Roman" w:cs="Times New Roman"/>
-        <w:bdr w:val="nil"/>
-        <w:lang w:val="en-US" w:eastAsia="en-US" w:bidi="ar-SA"/>
-      </w:rPr>
-    </w:rPrDefault>
-    <w:pPrDefault>
-      <w:pPr>
-        <w:pBdr>
-          <w:top w:val="nil"/>
-          <w:left w:val="nil"/>
-          <w:bottom w:val="nil"/>
-          <w:right w:val="nil"/>
-          <w:between w:val="nil"/>
-          <w:bar w:val="nil"/>
-        </w:pBdr>
-      </w:pPr>
-    </w:pPrDefault>
-  </w:docDefaults>
-  <w:latentStyles w:defLockedState="0" w:defUIPriority="99" w:defSemiHidden="1" w:defUnhideWhenUsed="1" w:defQFormat="0" w:count="267">
-    <w:lsdException w:name="Normal" w:semiHidden="0" w:uiPriority="0" w:unhideWhenUsed="0" w:qFormat="1"/>
-    <w:lsdException w:name="heading 1" w:semiHidden="0" w:uiPriority="9" w:unhideWhenUsed="0" w:qFormat="1"/>
-    <w:lsdException w:name="heading 2" w:uiPriority="9" w:qFormat="1"/>
-    <w:lsdException w:name="heading 3" w:uiPriority="9" w:qFormat="1"/>
-    <w:lsdException w:name="heading 4" w:uiPriority="9" w:qFormat="1"/>
-    <w:lsdException w:name="heading 5" w:uiPriority="9" w:qFormat="1"/>
-    <w:lsdException w:name="heading 6" w:uiPriority="9" w:qFormat="1"/>
-    <w:lsdException w:name="heading 7" w:uiPriority="9" w:qFormat="1"/>
-    <w:lsdException w:name="heading 8" w:uiPriority="9" w:qFormat="1"/>
-    <w:lsdException w:name="heading 9" w:uiPriority="9" w:qFormat="1"/>
-    <w:lsdException w:name="toc 1" w:uiPriority="39"/>
-    <w:lsdException w:name="toc 2" w:uiPriority="39"/>
-    <w:lsdException w:name="toc 3" w:uiPriority="39"/>
-    <w:lsdException w:name="toc 4" w:uiPriority="39"/>
-    <w:lsdException w:name="toc 5" w:uiPriority="39"/>
-    <w:lsdException w:name="toc 6" w:uiPriority="39"/>
-    <w:lsdException w:name="toc 7" w:uiPriority="39"/>
-    <w:lsdException w:name="toc 8" w:uiPriority="39"/>
-    <w:lsdException w:name="toc 9" w:uiPriority="39"/>
-    <w:lsdException w:name="caption" w:uiPriority="35" w:qFormat="1"/>
-    <w:lsdException w:name="Title" w:semiHidden="0" w:uiPriority="10" w:unhideWhenUsed="0" w:qFormat="1"/>
-    <w:lsdException w:name="Default Paragraph Font" w:uiPriority="1"/>
-    <w:lsdException w:name="Subtitle" w:semiHidden="0" w:uiPriority="11" w:unhideWhenUsed="0" w:qFormat="1"/>
-    <w:lsdException w:name="Strong" w:semiHidden="0" w:uiPriority="22" w:unhideWhenUsed="0" w:qFormat="1"/>
-    <w:lsdException w:name="Emphasis" w:semiHidden="0" w:uiPriority="20" w:unhideWhenUsed="0" w:qFormat="1"/>
-    <w:lsdException w:name="Table Grid" w:semiHidden="0" w:uiPriority="59" w:unhideWhenUsed="0"/>
-    <w:lsdException w:name="Placeholder Text" w:unhideWhenUsed="0"/>
-    <w:lsdException w:name="No Spacing" w:semiHidden="0" w:uiPriority="1" w:unhideWhenUsed="0" w:qFormat="1"/>
-    <w:lsdException w:name="Light Shading" w:semiHidden="0" w:uiPriority="60" w:unhideWhenUsed="0"/>
-    <w:lsdException w:name="Light List" w:semiHidden="0" w:uiPriority="61" w:unhideWhenUsed="0"/>
-    <w:lsdException w:name="Light Grid" w:semiHidden="0" w:uiPriority="62" w:unhideWhenUsed="0"/>
-    <w:lsdException w:name="Medium Shading 1" w:semiHidden="0" w:uiPriority="63" w:unhideWhenUsed="0"/>
-    <w:lsdException w:name="Medium Shading 2" w:semiHidden="0" w:uiPriority="64" w:unhideWhenUsed="0"/>
-    <w:lsdException w:name="Medium List 1" w:semiHidden="0" w:uiPriority="65" w:unhideWhenUsed="0"/>
-    <w:lsdException w:name="Medium List 2" w:semiHidden="0" w:uiPriority="66" w:unhideWhenUsed="0"/>
-    <w:lsdException w:name="Medium Grid 1" w:semiHidden="0" w:uiPriority="67" w:unhideWhenUsed="0"/>
-    <w:lsdException w:name="Medium Grid 2" w:semiHidden="0" w:uiPriority="68" w:unhideWhenUsed="0"/>
-    <w:lsdException w:name="Medium Grid 3" w:semiHidden="0" w:uiPriority="69" w:unhideWhenUsed="0"/>
-    <w:lsdException w:name="Dark List" w:semiHidden="0" w:uiPriority="70" w:unhideWhenUsed="0"/>
-    <w:lsdException w:name="Colorful Shading" w:semiHidden="0" w:uiPriority="71" w:unhideWhenUsed="0"/>
-    <w:lsdException w:name="Colorful List" w:semiHidden="0" w:uiPriority="72" w:unhideWhenUsed="0"/>
-    <w:lsdException w:name="Colorful Grid" w:semiHidden="0" w:uiPriority="73" w:unhideWhenUsed="0"/>
-    <w:lsdException w:name="Light Shading Accent 1" w:semiHidden="0" w:uiPriority="60" w:unhideWhenUsed="0"/>
-    <w:lsdException w:name="Light List Accent 1" w:semiHidden="0" w:uiPriority="61" w:unhideWhenUsed="0"/>
-    <w:lsdException w:name="Light Grid Accent 1" w:semiHidden="0" w:uiPriority="62" w:unhideWhenUsed="0"/>
-    <w:lsdException w:name="Medium Shading 1 Accent 1" w:semiHidden="0" w:uiPriority="63" w:unhideWhenUsed="0"/>
-    <w:lsdException w:name="Medium Shading 2 Accent 1" w:semiHidden="0" w:uiPriority="64" w:unhideWhenUsed="0"/>
-    <w:lsdException w:name="Medium List 1 Accent 1" w:semiHidden="0" w:uiPriority="65" w:unhideWhenUsed="0"/>
-    <w:lsdException w:name="Revision" w:unhideWhenUsed="0"/>
-    <w:lsdException w:name="List Paragraph" w:semiHidden="0" w:uiPriority="34" w:unhideWhenUsed="0" w:qFormat="1"/>
-    <w:lsdException w:name="Quote" w:semiHidden="0" w:uiPriority="29" w:unhideWhenUsed="0" w:qFormat="1"/>
-    <w:lsdException w:name="Intense Quote" w:semiHidden="0" w:uiPriority="30" w:unhideWhenUsed="0" w:qFormat="1"/>
-    <w:lsdException w:name="Medium List 2 Accent 1" w:semiHidden="0" w:uiPriority="66" w:unhideWhenUsed="0"/>
-    <w:lsdException w:name="Medium Grid 1 Accent 1" w:semiHidden="0" w:uiPriority="67" w:unhideWhenUsed="0"/>
-    <w:lsdException w:name="Medium Grid 2 Accent 1" w:semiHidden="0" w:uiPriority="68" w:unhideWhenUsed="0"/>
-    <w:lsdException w:name="Medium Grid 3 Accent 1" w:semiHidden="0" w:uiPriority="69" w:unhideWhenUsed="0"/>
-    <w:lsdException w:name="Dark List Accent 1" w:semiHidden="0" w:uiPriority="70" w:unhideWhenUsed="0"/>
-    <w:lsdException w:name="Colorful Shading Accent 1" w:semiHidden="0" w:uiPriority="71" w:unhideWhenUsed="0"/>
-    <w:lsdException w:name="Colorful List Accent 1" w:semiHidden="0" w:uiPriority="72" w:unhideWhenUsed="0"/>
-    <w:lsdException w:name="Colorful Grid Accent 1" w:semiHidden="0" w:uiPriority="73" w:unhideWhenUsed="0"/>
-    <w:lsdException w:name="Light Shading Accent 2" w:semiHidden="0" w:uiPriority="60" w:unhideWhenUsed="0"/>
-    <w:lsdException w:name="Light List Accent 2" w:semiHidden="0" w:uiPriority="61" w:unhideWhenUsed="0"/>
-    <w:lsdException w:name="Light Grid Accent 2" w:semiHidden="0" w:uiPriority="62" w:unhideWhenUsed="0"/>
-    <w:lsdException w:name="Medium Shading 1 Accent 2" w:semiHidden="0" w:uiPriority="63" w:unhideWhenUsed="0"/>
-    <w:lsdException w:name="Medium Shading 2 Accent 2" w:semiHidden="0" w:uiPriority="64" w:unhideWhenUsed="0"/>
-    <w:lsdException w:name="Medium List 1 Accent 2" w:semiHidden="0" w:uiPriority="65" w:unhideWhenUsed="0"/>
-    <w:lsdException w:name="Medium List 2 Accent 2" w:semiHidden="0" w:uiPriority="66" w:unhideWhenUsed="0"/>
-    <w:lsdException w:name="Medium Grid 1 Accent 2" w:semiHidden="0" w:uiPriority="67" w:unhideWhenUsed="0"/>
-    <w:lsdException w:name="Medium Grid 2 Accent 2" w:semiHidden="0" w:uiPriority="68" w:unhideWhenUsed="0"/>
-    <w:lsdException w:name="Medium Grid 3 Accent 2" w:semiHidden="0" w:uiPriority="69" w:unhideWhenUsed="0"/>
-    <w:lsdException w:name="Dark List Accent 2" w:semiHidden="0" w:uiPriority="70" w:unhideWhenUsed="0"/>
-    <w:lsdException w:name="Colorful Shading Accent 2" w:semiHidden="0" w:uiPriority="71" w:unhideWhenUsed="0"/>
-    <w:lsdException w:name="Colorful List Accent 2" w:semiHidden="0" w:uiPriority="72" w:unhideWhenUsed="0"/>
-    <w:lsdException w:name="Colorful Grid Accent 2" w:semiHidden="0" w:uiPriority="73" w:unhideWhenUsed="0"/>
-    <w:lsdException w:name="Light Shading Accent 3" w:semiHidden="0" w:uiPriority="60" w:unhideWhenUsed="0"/>
-    <w:lsdException w:name="Light List Accent 3" w:semiHidden="0" w:uiPriority="61" w:unhideWhenUsed="0"/>
-    <w:lsdException w:name="Light Grid Accent 3" w:semiHidden="0" w:uiPriority="62" w:unhideWhenUsed="0"/>
-    <w:lsdException w:name="Medium Shading 1 Accent 3" w:semiHidden="0" w:uiPriority="63" w:unhideWhenUsed="0"/>
-    <w:lsdException w:name="Medium Shading 2 Accent 3" w:semiHidden="0" w:uiPriority="64" w:unhideWhenUsed="0"/>
-    <w:lsdException w:name="Medium List 1 Accent 3" w:semiHidden="0" w:uiPriority="65" w:unhideWhenUsed="0"/>
-    <w:lsdException w:name="Medium List 2 Accent 3" w:semiHidden="0" w:uiPriority="66" w:unhideWhenUsed="0"/>
-    <w:lsdException w:name="Medium Grid 1 Accent 3" w:semiHidden="0" w:uiPriority="67" w:unhideWhenUsed="0"/>
-    <w:lsdException w:name="Medium Grid 2 Accent 3" w:semiHidden="0" w:uiPriority="68" w:unhideWhenUsed="0"/>
-    <w:lsdException w:name="Medium Grid 3 Accent 3" w:semiHidden="0" w:uiPriority="69" w:unhideWhenUsed="0"/>
-    <w:lsdException w:name="Dark List Accent 3" w:semiHidden="0" w:uiPriority="70" w:unhideWhenUsed="0"/>
-    <w:lsdException w:name="Colorful Shading Accent 3" w:semiHidden="0" w:uiPriority="71" w:unhideWhenUsed="0"/>
-    <w:lsdException w:name="Colorful List Accent 3" w:semiHidden="0" w:uiPriority="72" w:unhideWhenUsed="0"/>
-    <w:lsdException w:name="Colorful Grid Accent 3" w:semiHidden="0" w:uiPriority="73" w:unhideWhenUsed="0"/>
-    <w:lsdException w:name="Light Shading Accent 4" w:semiHidden="0" w:uiPriority="60" w:unhideWhenUsed="0"/>
-    <w:lsdException w:name="Light List Accent 4" w:semiHidden="0" w:uiPriority="61" w:unhideWhenUsed="0"/>
-    <w:lsdException w:name="Light Grid Accent 4" w:semiHidden="0" w:uiPriority="62" w:unhideWhenUsed="0"/>
-    <w:lsdException w:name="Medium Shading 1 Accent 4" w:semiHidden="0" w:uiPriority="63" w:unhideWhenUsed="0"/>
-    <w:lsdException w:name="Medium Shading 2 Accent 4" w:semiHidden="0" w:uiPriority="64" w:unhideWhenUsed="0"/>
-    <w:lsdException w:name="Medium List 1 Accent 4" w:semiHidden="0" w:uiPriority="65" w:unhideWhenUsed="0"/>
-    <w:lsdException w:name="Medium List 2 Accent 4" w:semiHidden="0" w:uiPriority="66" w:unhideWhenUsed="0"/>
-    <w:lsdException w:name="Medium Grid 1 Accent 4" w:semiHidden="0" w:uiPriority="67" w:unhideWhenUsed="0"/>
-    <w:lsdException w:name="Medium Grid 2 Accent 4" w:semiHidden="0" w:uiPriority="68" w:unhideWhenUsed="0"/>
-    <w:lsdException w:name="Medium Grid 3 Accent 4" w:semiHidden="0" w:uiPriority="69" w:unhideWhenUsed="0"/>
-    <w:lsdException w:name="Dark List Accent 4" w:semiHidden="0" w:uiPriority="70" w:unhideWhenUsed="0"/>
-    <w:lsdException w:name="Colorful Shading Accent 4" w:semiHidden="0" w:uiPriority="71" w:unhideWhenUsed="0"/>
-    <w:lsdException w:name="Colorful List Accent 4" w:semiHidden="0" w:uiPriority="72" w:unhideWhenUsed="0"/>
-    <w:lsdException w:name="Colorful Grid Accent 4" w:semiHidden="0" w:uiPriority="73" w:unhideWhenUsed="0"/>
-    <w:lsdException w:name="Light Shading Accent 5" w:semiHidden="0" w:uiPriority="60" w:unhideWhenUsed="0"/>
-    <w:lsdException w:name="Light List Accent 5" w:semiHidden="0" w:uiPriority="61" w:unhideWhenUsed="0"/>
-    <w:lsdException w:name="Light Grid Accent 5" w:semiHidden="0" w:uiPriority="62" w:unhideWhenUsed="0"/>
-    <w:lsdException w:name="Medium Shading 1 Accent 5" w:semiHidden="0" w:uiPriority="63" w:unhideWhenUsed="0"/>
-    <w:lsdException w:name="Medium Shading 2 Accent 5" w:semiHidden="0" w:uiPriority="64" w:unhideWhenUsed="0"/>
-    <w:lsdException w:name="Medium List 1 Accent 5" w:semiHidden="0" w:uiPriority="65" w:unhideWhenUsed="0"/>
-    <w:lsdException w:name="Medium List 2 Accent 5" w:semiHidden="0" w:uiPriority="66" w:unhideWhenUsed="0"/>
-    <w:lsdException w:name="Medium Grid 1 Accent 5" w:semiHidden="0" w:uiPriority="67" w:unhideWhenUsed="0"/>
-    <w:lsdException w:name="Medium Grid 2 Accent 5" w:semiHidden="0" w:uiPriority="68" w:unhideWhenUsed="0"/>
-    <w:lsdException w:name="Medium Grid 3 Accent 5" w:semiHidden="0" w:uiPriority="69" w:unhideWhenUsed="0"/>
-    <w:lsdException w:name="Dark List Accent 5" w:semiHidden="0" w:uiPriority="70" w:unhideWhenUsed="0"/>
-    <w:lsdException w:name="Colorful Shading Accent 5" w:semiHidden="0" w:uiPriority="71" w:unhideWhenUsed="0"/>
-    <w:lsdException w:name="Colorful List Accent 5" w:semiHidden="0" w:uiPriority="72" w:unhideWhenUsed="0"/>
-    <w:lsdException w:name="Colorful Grid Accent 5" w:semiHidden="0" w:uiPriority="73" w:unhideWhenUsed="0"/>
-    <w:lsdException w:name="Light Shading Accent 6" w:semiHidden="0" w:uiPriority="60" w:unhideWhenUsed="0"/>
-    <w:lsdException w:name="Light List Accent 6" w:semiHidden="0" w:uiPriority="61" w:unhideWhenUsed="0"/>
-    <w:lsdException w:name="Light Grid Accent 6" w:semiHidden="0" w:uiPriority="62" w:unhideWhenUsed="0"/>
-    <w:lsdException w:name="Medium Shading 1 Accent 6" w:semiHidden="0" w:uiPriority="63" w:unhideWhenUsed="0"/>
-    <w:lsdException w:name="Medium Shading 2 Accent 6" w:semiHidden="0" w:uiPriority="64" w:unhideWhenUsed="0"/>
-    <w:lsdException w:name="Medium List 1 Accent 6" w:semiHidden="0" w:uiPriority="65" w:unhideWhenUsed="0"/>
-    <w:lsdException w:name="Medium List 2 Accent 6" w:semiHidden="0" w:uiPriority="66" w:unhideWhenUsed="0"/>
-    <w:lsdException w:name="Medium Grid 1 Accent 6" w:semiHidden="0" w:uiPriority="67" w:unhideWhenUsed="0"/>
-    <w:lsdException w:name="Medium Grid 2 Accent 6" w:semiHidden="0" w:uiPriority="68" w:unhideWhenUsed="0"/>
-    <w:lsdException w:name="Medium Grid 3 Accent 6" w:semiHidden="0" w:uiPriority="69" w:unhideWhenUsed="0"/>
-    <w:lsdException w:name="Dark List Accent 6" w:semiHidden="0" w:uiPriority="70" w:unhideWhenUsed="0"/>
-    <w:lsdException w:name="Colorful Shading Accent 6" w:semiHidden="0" w:uiPriority="71" w:unhideWhenUsed="0"/>
-    <w:lsdException w:name="Colorful List Accent 6" w:semiHidden="0" w:uiPriority="72" w:unhideWhenUsed="0"/>
-    <w:lsdException w:name="Colorful Grid Accent 6" w:semiHidden="0" w:uiPriority="73" w:unhideWhenUsed="0"/>
-    <w:lsdException w:name="Subtle Emphasis" w:semiHidden="0" w:uiPriority="19" w:unhideWhenUsed="0" w:qFormat="1"/>
-    <w:lsdException w:name="Intense Emphasis" w:semiHidden="0" w:uiPriority="21" w:unhideWhenUsed="0" w:qFormat="1"/>
-    <w:lsdException w:name="Subtle Reference" w:semiHidden="0" w:uiPriority="31" w:unhideWhenUsed="0" w:qFormat="1"/>
-    <w:lsdException w:name="Intense Reference" w:semiHidden="0" w:uiPriority="32" w:unhideWhenUsed="0" w:qFormat="1"/>
-    <w:lsdException w:name="Book Title" w:semiHidden="0" w:uiPriority="33" w:unhideWhenUsed="0" w:qFormat="1"/>
-    <w:lsdException w:name="Bibliography" w:uiPriority="37"/>
-    <w:lsdException w:name="TOC Heading" w:uiPriority="39" w:qFormat="1"/>
+  <w:latentStyles w:defLockedState="0" w:defUIPriority="99" w:defSemiHidden="0" w:defUnhideWhenUsed="0" w:defQFormat="0" w:count="373">
+    <w:lsdException w:name="Normal" w:uiPriority="0" w:qFormat="1"/>
+    <w:lsdException w:name="heading 1" w:uiPriority="9" w:qFormat="1"/>
+    <w:lsdException w:name="heading 2" w:semiHidden="1" w:uiPriority="9" w:unhideWhenUsed="1" w:qFormat="1"/>
+    <w:lsdException w:name="heading 3" w:semiHidden="1" w:uiPriority="9" w:unhideWhenUsed="1" w:qFormat="1"/>
+    <w:lsdException w:name="heading 4" w:semiHidden="1" w:uiPriority="9" w:unhideWhenUsed="1" w:qFormat="1"/>
+    <w:lsdException w:name="heading 5" w:semiHidden="1" w:uiPriority="9" w:unhideWhenUsed="1" w:qFormat="1"/>
+    <w:lsdException w:name="heading 6" w:semiHidden="1" w:uiPriority="9" w:unhideWhenUsed="1" w:qFormat="1"/>
+    <w:lsdException w:name="heading 7" w:semiHidden="1" w:uiPriority="9" w:unhideWhenUsed="1" w:qFormat="1"/>
+    <w:lsdException w:name="heading 8" w:semiHidden="1" w:uiPriority="9" w:unhideWhenUsed="1" w:qFormat="1"/>
+    <w:lsdException w:name="heading 9" w:semiHidden="1" w:uiPriority="9" w:unhideWhenUsed="1" w:qFormat="1"/>
+    <w:lsdException w:name="index 1" w:semiHidden="1" w:unhideWhenUsed="1"/>
+    <w:lsdException w:name="index 2" w:semiHidden="1" w:unhideWhenUsed="1"/>
+    <w:lsdException w:name="index 3" w:semiHidden="1" w:unhideWhenUsed="1"/>
+    <w:lsdException w:name="index 4" w:semiHidden="1" w:unhideWhenUsed="1"/>
+    <w:lsdException w:name="index 5" w:semiHidden="1" w:unhideWhenUsed="1"/>
+    <w:lsdException w:name="index 6" w:semiHidden="1" w:unhideWhenUsed="1"/>
+    <w:lsdException w:name="index 7" w:semiHidden="1" w:unhideWhenUsed="1"/>
+    <w:lsdException w:name="index 8" w:semiHidden="1" w:unhideWhenUsed="1"/>
+    <w:lsdException w:name="index 9" w:semiHidden="1" w:unhideWhenUsed="1"/>
+    <w:lsdException w:name="toc 1" w:semiHidden="1" w:uiPriority="39" w:unhideWhenUsed="1"/>
+    <w:lsdException w:name="toc 2" w:semiHidden="1" w:uiPriority="39" w:unhideWhenUsed="1"/>
+    <w:lsdException w:name="toc 3" w:semiHidden="1" w:uiPriority="39" w:unhideWhenUsed="1"/>
+    <w:lsdException w:name="toc 4" w:semiHidden="1" w:uiPriority="39" w:unhideWhenUsed="1"/>
+    <w:lsdException w:name="toc 5" w:semiHidden="1" w:uiPriority="39" w:unhideWhenUsed="1"/>
+    <w:lsdException w:name="toc 6" w:semiHidden="1" w:uiPriority="39" w:unhideWhenUsed="1"/>
+    <w:lsdException w:name="toc 7" w:semiHidden="1" w:uiPriority="39" w:unhideWhenUsed="1"/>
+    <w:lsdException w:name="toc 8" w:semiHidden="1" w:uiPriority="39" w:unhideWhenUsed="1"/>
+    <w:lsdException w:name="toc 9" w:semiHidden="1" w:uiPriority="39" w:unhideWhenUsed="1"/>
+    <w:lsdException w:name="Normal Indent" w:semiHidden="1" w:unhideWhenUsed="1"/>
+    <w:lsdException w:name="footnote text" w:semiHidden="1" w:unhideWhenUsed="1"/>
+    <w:lsdException w:name="annotation text" w:semiHidden="1" w:unhideWhenUsed="1"/>
+    <w:lsdException w:name="header" w:semiHidden="1" w:unhideWhenUsed="1"/>
+    <w:lsdException w:name="footer" w:semiHidden="1" w:unhideWhenUsed="1"/>
+    <w:lsdException w:name="index heading" w:semiHidden="1" w:unhideWhenUsed="1"/>
+    <w:lsdException w:name="caption" w:semiHidden="1" w:uiPriority="35" w:unhideWhenUsed="1" w:qFormat="1"/>
+    <w:lsdException w:name="table of figures" w:semiHidden="1" w:unhideWhenUsed="1"/>
+    <w:lsdException w:name="envelope address" w:semiHidden="1" w:unhideWhenUsed="1"/>
+    <w:lsdException w:name="envelope return" w:semiHidden="1" w:unhideWhenUsed="1"/>
+    <w:lsdException w:name="footnote reference" w:semiHidden="1" w:unhideWhenUsed="1"/>
+    <w:lsdException w:name="annotation reference" w:semiHidden="1" w:unhideWhenUsed="1"/>
+    <w:lsdException w:name="line number" w:semiHidden="1" w:unhideWhenUsed="1"/>
+    <w:lsdException w:name="page number" w:semiHidden="1" w:unhideWhenUsed="1"/>
+    <w:lsdException w:name="endnote reference" w:semiHidden="1" w:unhideWhenUsed="1"/>
+    <w:lsdException w:name="endnote text" w:semiHidden="1" w:unhideWhenUsed="1"/>
+    <w:lsdException w:name="table of authorities" w:semiHidden="1" w:unhideWhenUsed="1"/>
+    <w:lsdException w:name="macro" w:semiHidden="1" w:unhideWhenUsed="1"/>
+    <w:lsdException w:name="toa heading" w:semiHidden="1" w:unhideWhenUsed="1"/>
+    <w:lsdException w:name="List" w:semiHidden="1" w:unhideWhenUsed="1"/>
+    <w:lsdException w:name="List Bullet" w:semiHidden="1" w:unhideWhenUsed="1"/>
+    <w:lsdException w:name="List Number" w:semiHidden="1" w:unhideWhenUsed="1"/>
+    <w:lsdException w:name="List 2" w:semiHidden="1" w:unhideWhenUsed="1"/>
+    <w:lsdException w:name="List 3" w:semiHidden="1" w:unhideWhenUsed="1"/>
+    <w:lsdException w:name="List 4" w:semiHidden="1" w:unhideWhenUsed="1"/>
+    <w:lsdException w:name="List 5" w:semiHidden="1" w:unhideWhenUsed="1"/>
+    <w:lsdException w:name="List Bullet 2" w:semiHidden="1" w:unhideWhenUsed="1"/>
+    <w:lsdException w:name="List Bullet 3" w:semiHidden="1" w:unhideWhenUsed="1"/>
+    <w:lsdException w:name="List Bullet 4" w:semiHidden="1" w:unhideWhenUsed="1"/>
+    <w:lsdException w:name="List Bullet 5" w:semiHidden="1" w:unhideWhenUsed="1"/>
+    <w:lsdException w:name="List Number 2" w:semiHidden="1" w:unhideWhenUsed="1"/>
+    <w:lsdException w:name="List Number 3" w:semiHidden="1" w:unhideWhenUsed="1"/>
+    <w:lsdException w:name="List Number 4" w:semiHidden="1" w:unhideWhenUsed="1"/>
+    <w:lsdException w:name="List Number 5" w:semiHidden="1" w:unhideWhenUsed="1"/>
+    <w:lsdException w:name="Title" w:uiPriority="10" w:qFormat="1"/>
+    <w:lsdException w:name="Closing" w:semiHidden="1" w:unhideWhenUsed="1"/>
+    <w:lsdException w:name="Signature" w:semiHidden="1" w:unhideWhenUsed="1"/>
+    <w:lsdException w:name="Default Paragraph Font" w:semiHidden="1" w:uiPriority="1" w:unhideWhenUsed="1"/>
+    <w:lsdException w:name="Body Text" w:semiHidden="1" w:unhideWhenUsed="1"/>
+    <w:lsdException w:name="Body Text Indent" w:semiHidden="1" w:unhideWhenUsed="1"/>
+    <w:lsdException w:name="List Continue" w:semiHidden="1" w:unhideWhenUsed="1"/>
+    <w:lsdException w:name="List Continue 2" w:semiHidden="1" w:unhideWhenUsed="1"/>
+    <w:lsdException w:name="List Continue 3" w:semiHidden="1" w:unhideWhenUsed="1"/>
+    <w:lsdException w:name="List Continue 4" w:semiHidden="1" w:unhideWhenUsed="1"/>
+    <w:lsdException w:name="List Continue 5" w:semiHidden="1" w:unhideWhenUsed="1"/>
+    <w:lsdException w:name="Message Header" w:semiHidden="1" w:unhideWhenUsed="1"/>
+    <w:lsdException w:name="Subtitle" w:uiPriority="11" w:qFormat="1"/>
+    <w:lsdException w:name="Salutation" w:semiHidden="1" w:unhideWhenUsed="1"/>
+    <w:lsdException w:name="Date" w:semiHidden="1" w:unhideWhenUsed="1"/>
+    <w:lsdException w:name="Body Text First Indent" w:semiHidden="1" w:unhideWhenUsed="1"/>
+    <w:lsdException w:name="Body Text First Indent 2" w:semiHidden="1" w:unhideWhenUsed="1"/>
+    <w:lsdException w:name="Note Heading" w:semiHidden="1" w:unhideWhenUsed="1"/>
+    <w:lsdException w:name="Body Text 2" w:semiHidden="1" w:unhideWhenUsed="1"/>
+    <w:lsdException w:name="Body Text 3" w:semiHidden="1" w:unhideWhenUsed="1"/>
+    <w:lsdException w:name="Body Text Indent 2" w:semiHidden="1" w:unhideWhenUsed="1"/>
+    <w:lsdException w:name="Body Text Indent 3" w:semiHidden="1" w:unhideWhenUsed="1"/>
+    <w:lsdException w:name="Block Text" w:semiHidden="1" w:unhideWhenUsed="1"/>
+    <w:lsdException w:name="Hyperlink" w:semiHidden="1" w:unhideWhenUsed="1"/>
+    <w:lsdException w:name="FollowedHyperlink" w:semiHidden="1" w:unhideWhenUsed="1"/>
+    <w:lsdException w:name="Strong" w:uiPriority="22" w:qFormat="1"/>
+    <w:lsdException w:name="Emphasis" w:uiPriority="20" w:qFormat="1"/>
+    <w:lsdException w:name="Document Map" w:semiHidden="1" w:unhideWhenUsed="1"/>
+    <w:lsdException w:name="Plain Text" w:semiHidden="1" w:unhideWhenUsed="1"/>
+    <w:lsdException w:name="E-mail Signature" w:semiHidden="1" w:unhideWhenUsed="1"/>
+    <w:lsdException w:name="HTML Top of Form" w:semiHidden="1" w:unhideWhenUsed="1"/>
+    <w:lsdException w:name="HTML Bottom of Form" w:semiHidden="1" w:unhideWhenUsed="1"/>
+    <w:lsdException w:name="Normal (Web)" w:semiHidden="1" w:unhideWhenUsed="1"/>
+    <w:lsdException w:name="HTML Acronym" w:semiHidden="1" w:unhideWhenUsed="1"/>
+    <w:lsdException w:name="HTML Address" w:semiHidden="1" w:unhideWhenUsed="1"/>
+    <w:lsdException w:name="HTML Cite" w:semiHidden="1" w:unhideWhenUsed="1"/>
+    <w:lsdException w:name="HTML Code" w:semiHidden="1" w:unhideWhenUsed="1"/>
+    <w:lsdException w:name="HTML Definition" w:semiHidden="1" w:unhideWhenUsed="1"/>
+    <w:lsdException w:name="HTML Keyboard" w:semiHidden="1" w:unhideWhenUsed="1"/>
+    <w:lsdException w:name="HTML Preformatted" w:semiHidden="1" w:unhideWhenUsed="1"/>
+    <w:lsdException w:name="HTML Sample" w:semiHidden="1" w:unhideWhenUsed="1"/>
+    <w:lsdException w:name="HTML Typewriter" w:semiHidden="1" w:unhideWhenUsed="1"/>
+    <w:lsdException w:name="HTML Variable" w:semiHidden="1" w:unhideWhenUsed="1"/>
+    <w:lsdException w:name="Normal Table" w:semiHidden="1" w:unhideWhenUsed="1"/>
+    <w:lsdException w:name="annotation subject" w:semiHidden="1" w:unhideWhenUsed="1"/>
+    <w:lsdException w:name="No List" w:semiHidden="1" w:unhideWhenUsed="1"/>
+    <w:lsdException w:name="Outline List 1" w:semiHidden="1" w:unhideWhenUsed="1"/>
+    <w:lsdException w:name="Outline List 2" w:semiHidden="1" w:unhideWhenUsed="1"/>
+    <w:lsdException w:name="Outline List 3" w:semiHidden="1" w:unhideWhenUsed="1"/>
+    <w:lsdException w:name="Table Simple 1" w:semiHidden="1" w:unhideWhenUsed="1"/>
+    <w:lsdException w:name="Table Simple 2" w:semiHidden="1" w:unhideWhenUsed="1"/>
+    <w:lsdException w:name="Table Simple 3" w:semiHidden="1" w:unhideWhenUsed="1"/>
+    <w:lsdException w:name="Table Classic 1" w:semiHidden="1" w:unhideWhenUsed="1"/>
+    <w:lsdException w:name="Table Classic 2" w:semiHidden="1" w:unhideWhenUsed="1"/>
+    <w:lsdException w:name="Table Classic 3" w:semiHidden="1" w:unhideWhenUsed="1"/>
+    <w:lsdException w:name="Table Classic 4" w:semiHidden="1" w:unhideWhenUsed="1"/>
+    <w:lsdException w:name="Table Colorful 1" w:semiHidden="1" w:unhideWhenUsed="1"/>
+    <w:lsdException w:name="Table Colorful 2" w:semiHidden="1" w:unhideWhenUsed="1"/>
+    <w:lsdException w:name="Table Colorful 3" w:semiHidden="1" w:unhideWhenUsed="1"/>
+    <w:lsdException w:name="Table Columns 1" w:semiHidden="1" w:unhideWhenUsed="1"/>
+    <w:lsdException w:name="Table Columns 2" w:semiHidden="1" w:unhideWhenUsed="1"/>
+    <w:lsdException w:name="Table Columns 3" w:semiHidden="1" w:unhideWhenUsed="1"/>
+    <w:lsdException w:name="Table Columns 4" w:semiHidden="1" w:unhideWhenUsed="1"/>
+    <w:lsdException w:name="Table Columns 5" w:semiHidden="1" w:unhideWhenUsed="1"/>
+    <w:lsdException w:name="Table Grid 1" w:semiHidden="1" w:unhideWhenUsed="1"/>
+    <w:lsdException w:name="Table Grid 2" w:semiHidden="1" w:unhideWhenUsed="1"/>
+    <w:lsdException w:name="Table Grid 3" w:semiHidden="1" w:unhideWhenUsed="1"/>
+    <w:lsdException w:name="Table Grid 4" w:semiHidden="1" w:unhideWhenUsed="1"/>
+    <w:lsdException w:name="Table Grid 5" w:semiHidden="1" w:unhideWhenUsed="1"/>
+    <w:lsdException w:name="Table Grid 6" w:semiHidden="1" w:unhideWhenUsed="1"/>
+    <w:lsdException w:name="Table Grid 7" w:semiHidden="1" w:unhideWhenUsed="1"/>
+    <w:lsdException w:name="Table Grid 8" w:semiHidden="1" w:unhideWhenUsed="1"/>
+    <w:lsdException w:name="Table List 1" w:semiHidden="1" w:unhideWhenUsed="1"/>
+    <w:lsdException w:name="Table List 2" w:semiHidden="1" w:unhideWhenUsed="1"/>
+    <w:lsdException w:name="Table List 3" w:semiHidden="1" w:unhideWhenUsed="1"/>
+    <w:lsdException w:name="Table List 4" w:semiHidden="1" w:unhideWhenUsed="1"/>
+    <w:lsdException w:name="Table List 5" w:semiHidden="1" w:unhideWhenUsed="1"/>
+    <w:lsdException w:name="Table List 6" w:semiHidden="1" w:unhideWhenUsed="1"/>
+    <w:lsdException w:name="Table List 7" w:semiHidden="1" w:unhideWhenUsed="1"/>
+    <w:lsdException w:name="Table List 8" w:semiHidden="1" w:unhideWhenUsed="1"/>
+    <w:lsdException w:name="Table 3D effects 1" w:semiHidden="1" w:unhideWhenUsed="1"/>
+    <w:lsdException w:name="Table 3D effects 2" w:semiHidden="1" w:unhideWhenUsed="1"/>
+    <w:lsdException w:name="Table 3D effects 3" w:semiHidden="1" w:unhideWhenUsed="1"/>
+    <w:lsdException w:name="Table Contemporary" w:semiHidden="1" w:unhideWhenUsed="1"/>
+    <w:lsdException w:name="Table Elegant" w:semiHidden="1" w:unhideWhenUsed="1"/>
+    <w:lsdException w:name="Table Professional" w:semiHidden="1" w:unhideWhenUsed="1"/>
+    <w:lsdException w:name="Table Subtle 1" w:semiHidden="1" w:unhideWhenUsed="1"/>
+    <w:lsdException w:name="Table Subtle 2" w:semiHidden="1" w:unhideWhenUsed="1"/>
+    <w:lsdException w:name="Table Web 1" w:semiHidden="1" w:unhideWhenUsed="1"/>
+    <w:lsdException w:name="Table Web 2" w:semiHidden="1" w:unhideWhenUsed="1"/>
+    <w:lsdException w:name="Table Web 3" w:semiHidden="1" w:unhideWhenUsed="1"/>
+    <w:lsdException w:name="Balloon Text" w:semiHidden="1" w:unhideWhenUsed="1"/>
+    <w:lsdException w:name="Table Grid" w:semiHidden="1" w:uiPriority="59" w:unhideWhenUsed="1"/>
+    <w:lsdException w:name="Table Theme" w:semiHidden="1" w:unhideWhenUsed="1"/>
+    <w:lsdException w:name="Placeholder Text" w:semiHidden="1"/>
+    <w:lsdException w:name="No Spacing" w:uiPriority="1" w:qFormat="1"/>
+    <w:lsdException w:name="Light Shading" w:uiPriority="60"/>
+    <w:lsdException w:name="Light List" w:uiPriority="61"/>
+    <w:lsdException w:name="Light Grid" w:uiPriority="62"/>
+    <w:lsdException w:name="Medium Shading 1" w:uiPriority="63"/>
+    <w:lsdException w:name="Medium Shading 2" w:uiPriority="64"/>
+    <w:lsdException w:name="Medium List 1" w:uiPriority="65"/>
+    <w:lsdException w:name="Medium List 2" w:uiPriority="66"/>
+    <w:lsdException w:name="Medium Grid 1" w:uiPriority="67"/>
+    <w:lsdException w:name="Medium Grid 2" w:uiPriority="68"/>
+    <w:lsdException w:name="Medium Grid 3" w:uiPriority="69"/>
+    <w:lsdException w:name="Dark List" w:uiPriority="70"/>
+    <w:lsdException w:name="Colorful Shading" w:uiPriority="71"/>
+    <w:lsdException w:name="Colorful List" w:uiPriority="72"/>
+    <w:lsdException w:name="Colorful Grid" w:uiPriority="73"/>
+    <w:lsdException w:name="Light Shading Accent 1" w:uiPriority="60"/>
+    <w:lsdException w:name="Light List Accent 1" w:uiPriority="61"/>
+    <w:lsdException w:name="Light Grid Accent 1" w:uiPriority="62"/>
+    <w:lsdException w:name="Medium Shading 1 Accent 1" w:uiPriority="63"/>
+    <w:lsdException w:name="Medium Shading 2 Accent 1" w:uiPriority="64"/>
+    <w:lsdException w:name="Medium List 1 Accent 1" w:uiPriority="65"/>
+    <w:lsdException w:name="Revision" w:semiHidden="1"/>
+    <w:lsdException w:name="List Paragraph" w:uiPriority="34" w:qFormat="1"/>
+    <w:lsdException w:name="Quote" w:uiPriority="29" w:qFormat="1"/>
+    <w:lsdException w:name="Intense Quote" w:uiPriority="30" w:qFormat="1"/>
+    <w:lsdException w:name="Medium List 2 Accent 1" w:uiPriority="66"/>
+    <w:lsdException w:name="Medium Grid 1 Accent 1" w:uiPriority="67"/>
+    <w:lsdException w:name="Medium Grid 2 Accent 1" w:uiPriority="68"/>
+    <w:lsdException w:name="Medium Grid 3 Accent 1" w:uiPriority="69"/>
+    <w:lsdException w:name="Dark List Accent 1" w:uiPriority="70"/>
+    <w:lsdException w:name="Colorful Shading Accent 1" w:uiPriority="71"/>
+    <w:lsdException w:name="Colorful List Accent 1" w:uiPriority="72"/>
+    <w:lsdException w:name="Colorful Grid Accent 1" w:uiPriority="73"/>
+    <w:lsdException w:name="Light Shading Accent 2" w:uiPriority="60"/>
+    <w:lsdException w:name="Light List Accent 2" w:uiPriority="61"/>
+    <w:lsdException w:name="Light Grid Accent 2" w:uiPriority="62"/>
+    <w:lsdException w:name="Medium Shading 1 Accent 2" w:uiPriority="63"/>
+    <w:lsdException w:name="Medium Shading 2 Accent 2" w:uiPriority="64"/>
+    <w:lsdException w:name="Medium List 1 Accent 2" w:uiPriority="65"/>
+    <w:lsdException w:name="Medium List 2 Accent 2" w:uiPriority="66"/>
+    <w:lsdException w:name="Medium Grid 1 Accent 2" w:uiPriority="67"/>
+    <w:lsdException w:name="Medium Grid 2 Accent 2" w:uiPriority="68"/>
+    <w:lsdException w:name="Medium Grid 3 Accent 2" w:uiPriority="69"/>
+    <w:lsdException w:name="Dark List Accent 2" w:uiPriority="70"/>
+    <w:lsdException w:name="Colorful Shading Accent 2" w:uiPriority="71"/>
+    <w:lsdException w:name="Colorful List Accent 2" w:uiPriority="72"/>
+    <w:lsdException w:name="Colorful Grid Accent 2" w:uiPriority="73"/>
+    <w:lsdException w:name="Light Shading Accent 3" w:uiPriority="60"/>
+    <w:lsdException w:name="Light List Accent 3" w:uiPriority="61"/>
+    <w:lsdException w:name="Light Grid Accent 3" w:uiPriority="62"/>
+    <w:lsdException w:name="Medium Shading 1 Accent 3" w:uiPriority="63"/>
+    <w:lsdException w:name="Medium Shading 2 Accent 3" w:uiPriority="64"/>
+    <w:lsdException w:name="Medium List 1 Accent 3" w:uiPriority="65"/>
+    <w:lsdException w:name="Medium List 2 Accent 3" w:uiPriority="66"/>
+    <w:lsdException w:name="Medium Grid 1 Accent 3" w:uiPriority="67"/>
+    <w:lsdException w:name="Medium Grid 2 Accent 3" w:uiPriority="68"/>
+    <w:lsdException w:name="Medium Grid 3 Accent 3" w:uiPriority="69"/>
+    <w:lsdException w:name="Dark List Accent 3" w:uiPriority="70"/>
+    <w:lsdException w:name="Colorful Shading Accent 3" w:uiPriority="71"/>
+    <w:lsdException w:name="Colorful List Accent 3" w:uiPriority="72"/>
+    <w:lsdException w:name="Colorful Grid Accent 3" w:uiPriority="73"/>
+    <w:lsdException w:name="Light Shading Accent 4" w:uiPriority="60"/>
+    <w:lsdException w:name="Light List Accent 4" w:uiPriority="61"/>
+    <w:lsdException w:name="Light Grid Accent 4" w:uiPriority="62"/>
+    <w:lsdException w:name="Medium Shading 1 Accent 4" w:uiPriority="63"/>
+    <w:lsdException w:name="Medium Shading 2 Accent 4" w:uiPriority="64"/>
+    <w:lsdException w:name="Medium List 1 Accent 4" w:uiPriority="65"/>
+    <w:lsdException w:name="Medium List 2 Accent 4" w:uiPriority="66"/>
+    <w:lsdException w:name="Medium Grid 1 Accent 4" w:uiPriority="67"/>
+    <w:lsdException w:name="Medium Grid 2 Accent 4" w:uiPriority="68"/>
+    <w:lsdException w:name="Medium Grid 3 Accent 4" w:uiPriority="69"/>
+    <w:lsdException w:name="Dark List Accent 4" w:uiPriority="70"/>
+    <w:lsdException w:name="Colorful Shading Accent 4" w:uiPriority="71"/>
+    <w:lsdException w:name="Colorful List Accent 4" w:uiPriority="72"/>
+    <w:lsdException w:name="Colorful Grid Accent 4" w:uiPriority="73"/>
+    <w:lsdException w:name="Light Shading Accent 5" w:uiPriority="60"/>
+    <w:lsdException w:name="Light List Accent 5" w:uiPriority="61"/>
+    <w:lsdException w:name="Light Grid Accent 5" w:uiPriority="62"/>
+    <w:lsdException w:name="Medium Shading 1 Accent 5" w:uiPriority="63"/>
+    <w:lsdException w:name="Medium Shading 2 Accent 5" w:uiPriority="64"/>
+    <w:lsdException w:name="Medium List 1 Accent 5" w:uiPriority="65"/>
+    <w:lsdException w:name="Medium List 2 Accent 5" w:uiPriority="66"/>
+    <w:lsdException w:name="Medium Grid 1 Accent 5" w:uiPriority="67"/>
+    <w:lsdException w:name="Medium Grid 2 Accent 5" w:uiPriority="68"/>
+    <w:lsdException w:name="Medium Grid 3 Accent 5" w:uiPriority="69"/>
+    <w:lsdException w:name="Dark List Accent 5" w:uiPriority="70"/>
+    <w:lsdException w:name="Colorful Shading Accent 5" w:uiPriority="71"/>
+    <w:lsdException w:name="Colorful List Accent 5" w:uiPriority="72"/>
+    <w:lsdException w:name="Colorful Grid Accent 5" w:uiPriority="73"/>
+    <w:lsdException w:name="Light Shading Accent 6" w:uiPriority="60"/>
+    <w:lsdException w:name="Light List Accent 6" w:uiPriority="61"/>
+    <w:lsdException w:name="Light Grid Accent 6" w:uiPriority="62"/>
+    <w:lsdException w:name="Medium Shading 1 Accent 6" w:uiPriority="63"/>
+    <w:lsdException w:name="Medium Shading 2 Accent 6" w:uiPriority="64"/>
+    <w:lsdException w:name="Medium List 1 Accent 6" w:uiPriority="65"/>
+    <w:lsdException w:name="Medium List 2 Accent 6" w:uiPriority="66"/>
+    <w:lsdException w:name="Medium Grid 1 Accent 6" w:uiPriority="67"/>
+    <w:lsdException w:name="Medium Grid 2 Accent 6" w:uiPriority="68"/>
+    <w:lsdException w:name="Medium Grid 3 Accent 6" w:uiPriority="69"/>
+    <w:lsdException w:name="Dark List Accent 6" w:uiPriority="70"/>
+    <w:lsdException w:name="Colorful Shading Accent 6" w:uiPriority="71"/>
+    <w:lsdException w:name="Colorful List Accent 6" w:uiPriority="72"/>
+    <w:lsdException w:name="Colorful Grid Accent 6" w:uiPriority="73"/>
+    <w:lsdException w:name="Subtle Emphasis" w:uiPriority="19" w:qFormat="1"/>
+    <w:lsdException w:name="Intense Emphasis" w:uiPriority="21" w:qFormat="1"/>
+    <w:lsdException w:name="Subtle Reference" w:uiPriority="31" w:qFormat="1"/>
+    <w:lsdException w:name="Intense Reference" w:uiPriority="32" w:qFormat="1"/>
+    <w:lsdException w:name="Book Title" w:uiPriority="33" w:qFormat="1"/>
+    <w:lsdException w:name="Bibliography" w:semiHidden="1" w:uiPriority="37" w:unhideWhenUsed="1"/>
+    <w:lsdException w:name="TOC Heading" w:semiHidden="1" w:uiPriority="39" w:unhideWhenUsed="1" w:qFormat="1"/>
+    <w:lsdException w:name="Plain Table 1" w:uiPriority="41"/>
+    <w:lsdException w:name="Plain Table 2" w:uiPriority="42"/>
+    <w:lsdException w:name="Plain Table 3" w:uiPriority="43"/>
+    <w:lsdException w:name="Plain Table 4" w:uiPriority="44"/>
+    <w:lsdException w:name="Plain Table 5" w:uiPriority="45"/>
+    <w:lsdException w:name="Grid Table Light" w:uiPriority="40"/>
+    <w:lsdException w:name="Grid Table 1 Light" w:uiPriority="46"/>
+    <w:lsdException w:name="Grid Table 2" w:uiPriority="47"/>
+    <w:lsdException w:name="Grid Table 3" w:uiPriority="48"/>
+    <w:lsdException w:name="Grid Table 4" w:uiPriority="49"/>
+    <w:lsdException w:name="Grid Table 5 Dark" w:uiPriority="50"/>
+    <w:lsdException w:name="Grid Table 6 Colorful" w:uiPriority="51"/>
+    <w:lsdException w:name="Grid Table 7 Colorful" w:uiPriority="52"/>
+    <w:lsdException w:name="Grid Table 1 Light Accent 1" w:uiPriority="46"/>
+    <w:lsdException w:name="Grid Table 2 Accent 1" w:uiPriority="47"/>
+    <w:lsdException w:name="Grid Table 3 Accent 1" w:uiPriority="48"/>
+    <w:lsdException w:name="Grid Table 4 Accent 1" w:uiPriority="49"/>
+    <w:lsdException w:name="Grid Table 5 Dark Accent 1" w:uiPriority="50"/>
+    <w:lsdException w:name="Grid Table 6 Colorful Accent 1" w:uiPriority="51"/>
+    <w:lsdException w:name="Grid Table 7 Colorful Accent 1" w:uiPriority="52"/>
+    <w:lsdException w:name="Grid Table 1 Light Accent 2" w:uiPriority="46"/>
+    <w:lsdException w:name="Grid Table 2 Accent 2" w:uiPriority="47"/>
+    <w:lsdException w:name="Grid Table 3 Accent 2" w:uiPriority="48"/>
+    <w:lsdException w:name="Grid Table 4 Accent 2" w:uiPriority="49"/>
+    <w:lsdException w:name="Grid Table 5 Dark Accent 2" w:uiPriority="50"/>
+    <w:lsdException w:name="Grid Table 6 Colorful Accent 2" w:uiPriority="51"/>
+    <w:lsdException w:name="Grid Table 7 Colorful Accent 2" w:uiPriority="52"/>
+    <w:lsdException w:name="Grid Table 1 Light Accent 3" w:uiPriority="46"/>
+    <w:lsdException w:name="Grid Table 2 Accent 3" w:uiPriority="47"/>
+    <w:lsdException w:name="Grid Table 3 Accent 3" w:uiPriority="48"/>
+    <w:lsdException w:name="Grid Table 4 Accent 3" w:uiPriority="49"/>
+    <w:lsdException w:name="Grid Table 5 Dark Accent 3" w:uiPriority="50"/>
+    <w:lsdException w:name="Grid Table 6 Colorful Accent 3" w:uiPriority="51"/>
+    <w:lsdException w:name="Grid Table 7 Colorful Accent 3" w:uiPriority="52"/>
+    <w:lsdException w:name="Grid Table 1 Light Accent 4" w:uiPriority="46"/>
+    <w:lsdException w:name="Grid Table 2 Accent 4" w:uiPriority="47"/>
+    <w:lsdException w:name="Grid Table 3 Accent 4" w:uiPriority="48"/>
+    <w:lsdException w:name="Grid Table 4 Accent 4" w:uiPriority="49"/>
+    <w:lsdException w:name="Grid Table 5 Dark Accent 4" w:uiPriority="50"/>
+    <w:lsdException w:name="Grid Table 6 Colorful Accent 4" w:uiPriority="51"/>
+    <w:lsdException w:name="Grid Table 7 Colorful Accent 4" w:uiPriority="52"/>
+    <w:lsdException w:name="Grid Table 1 Light Accent 5" w:uiPriority="46"/>
+    <w:lsdException w:name="Grid Table 2 Accent 5" w:uiPriority="47"/>
+    <w:lsdException w:name="Grid Table 3 Accent 5" w:uiPriority="48"/>
+    <w:lsdException w:name="Grid Table 4 Accent 5" w:uiPriority="49"/>
+    <w:lsdException w:name="Grid Table 5 Dark Accent 5" w:uiPriority="50"/>
+    <w:lsdException w:name="Grid Table 6 Colorful Accent 5" w:uiPriority="51"/>
+    <w:lsdException w:name="Grid Table 7 Colorful Accent 5" w:uiPriority="52"/>
+    <w:lsdException w:name="Grid Table 1 Light Accent 6" w:uiPriority="46"/>
+    <w:lsdException w:name="Grid Table 2 Accent 6" w:uiPriority="47"/>
+    <w:lsdException w:name="Grid Table 3 Accent 6" w:uiPriority="48"/>
+    <w:lsdException w:name="Grid Table 4 Accent 6" w:uiPriority="49"/>
+    <w:lsdException w:name="Grid Table 5 Dark Accent 6" w:uiPriority="50"/>
+    <w:lsdException w:name="Grid Table 6 Colorful Accent 6" w:uiPriority="51"/>
+    <w:lsdException w:name="Grid Table 7 Colorful Accent 6" w:uiPriority="52"/>
+    <w:lsdException w:name="List Table 1 Light" w:uiPriority="46"/>
+    <w:lsdException w:name="List Table 2" w:uiPriority="47"/>
+    <w:lsdException w:name="List Table 3" w:uiPriority="48"/>
+    <w:lsdException w:name="List Table 4" w:uiPriority="49"/>
+    <w:lsdException w:name="List Table 5 Dark" w:uiPriority="50"/>
+    <w:lsdException w:name="List Table 6 Colorful" w:uiPriority="51"/>
+    <w:lsdException w:name="List Table 7 Colorful" w:uiPriority="52"/>
+    <w:lsdException w:name="List Table 1 Light Accent 1" w:uiPriority="46"/>
+    <w:lsdException w:name="List Table 2 Accent 1" w:uiPriority="47"/>
+    <w:lsdException w:name="List Table 3 Accent 1" w:uiPriority="48"/>
+    <w:lsdException w:name="List Table 4 Accent 1" w:uiPriority="49"/>
+    <w:lsdException w:name="List Table 5 Dark Accent 1" w:uiPriority="50"/>
+    <w:lsdException w:name="List Table 6 Colorful Accent 1" w:uiPriority="51"/>
+    <w:lsdException w:name="List Table 7 Colorful Accent 1" w:uiPriority="52"/>
+    <w:lsdException w:name="List Table 1 Light Accent 2" w:uiPriority="46"/>
+    <w:lsdException w:name="List Table 2 Accent 2" w:uiPriority="47"/>
+    <w:lsdException w:name="List Table 3 Accent 2" w:uiPriority="48"/>
+    <w:lsdException w:name="List Table 4 Accent 2" w:uiPriority="49"/>
+    <w:lsdException w:name="List Table 5 Dark Accent 2" w:uiPriority="50"/>
+    <w:lsdException w:name="List Table 6 Colorful Accent 2" w:uiPriority="51"/>
+    <w:lsdException w:name="List Table 7 Colorful Accent 2" w:uiPriority="52"/>
+    <w:lsdException w:name="List Table 1 Light Accent 3" w:uiPriority="46"/>
+    <w:lsdException w:name="List Table 2 Accent 3" w:uiPriority="47"/>
+    <w:lsdException w:name="List Table 3 Accent 3" w:uiPriority="48"/>
+    <w:lsdException w:name="List Table 4 Accent 3" w:uiPriority="49"/>
+    <w:lsdException w:name="List Table 5 Dark Accent 3" w:uiPriority="50"/>
+    <w:lsdException w:name="List Table 6 Colorful Accent 3" w:uiPriority="51"/>
+    <w:lsdException w:name="List Table 7 Colorful Accent 3" w:uiPriority="52"/>
+    <w:lsdException w:name="List Table 1 Light Accent 4" w:uiPriority="46"/>
+    <w:lsdException w:name="List Table 2 Accent 4" w:uiPriority="47"/>
+    <w:lsdException w:name="List Table 3 Accent 4" w:uiPriority="48"/>
+    <w:lsdException w:name="List Table 4 Accent 4" w:uiPriority="49"/>
+    <w:lsdException w:name="List Table 5 Dark Accent 4" w:uiPriority="50"/>
+    <w:lsdException w:name="List Table 6 Colorful Accent 4" w:uiPriority="51"/>
+    <w:lsdException w:name="List Table 7 Colorful Accent 4" w:uiPriority="52"/>
+    <w:lsdException w:name="List Table 1 Light Accent 5" w:uiPriority="46"/>
+    <w:lsdException w:name="List Table 2 Accent 5" w:uiPriority="47"/>
+    <w:lsdException w:name="List Table 3 Accent 5" w:uiPriority="48"/>
+    <w:lsdException w:name="List Table 4 Accent 5" w:uiPriority="49"/>
+    <w:lsdException w:name="List Table 5 Dark Accent 5" w:uiPriority="50"/>
+    <w:lsdException w:name="List Table 6 Colorful Accent 5" w:uiPriority="51"/>
+    <w:lsdException w:name="List Table 7 Colorful Accent 5" w:uiPriority="52"/>
+    <w:lsdException w:name="List Table 1 Light Accent 6" w:uiPriority="46"/>
+    <w:lsdException w:name="List Table 2 Accent 6" w:uiPriority="47"/>
+    <w:lsdException w:name="List Table 3 Accent 6" w:uiPriority="48"/>
+    <w:lsdException w:name="List Table 4 Accent 6" w:uiPriority="49"/>
+    <w:lsdException w:name="List Table 5 Dark Accent 6" w:uiPriority="50"/>
+    <w:lsdException w:name="List Table 6 Colorful Accent 6" w:uiPriority="51"/>
+    <w:lsdException w:name="List Table 7 Colorful Accent 6" w:uiPriority="52"/>
+    <w:lsdException w:name="Mention" w:semiHidden="1" w:unhideWhenUsed="1"/>
+    <w:lsdException w:name="Smart Hyperlink" w:semiHidden="1" w:unhideWhenUsed="1"/>
   </w:latentStyles>
   <w:style w:type="paragraph" w:default="1" w:styleId="Normal">
     <w:name w:val="Normal"/>
@@ -2900,7 +2833,7 @@
 </file>
 
 <file path=customXml/itemProps1.xml><?xml version="1.0" encoding="utf-8"?>
-<ds:datastoreItem xmlns:ds="http://schemas.openxmlformats.org/officeDocument/2006/customXml" ds:itemID="{EA1DC8D9-42B0-436D-8162-F8BE0A1FA5C4}">
+<ds:datastoreItem xmlns:ds="http://schemas.openxmlformats.org/officeDocument/2006/customXml" ds:itemID="{CB018944-EC8D-4D89-BA8E-CFFCDE7BB39B}">
   <ds:schemaRefs>
     <ds:schemaRef ds:uri="http://schemas.openxmlformats.org/officeDocument/2006/bibliography"/>
   </ds:schemaRefs>

</xml_diff>

<commit_message>
Remove exclamation marks after Bible First
</commit_message>
<xml_diff>
--- a/source/files/certificate-basic-editable.docx
+++ b/source/files/certificate-basic-editable.docx
@@ -1,10 +1,8 @@
 
 <file path=word/document.xml><?xml version="1.0" encoding="utf-8"?>
-<w:document xmlns:wpc="http://schemas.microsoft.com/office/word/2010/wordprocessingCanvas" xmlns:cx="http://schemas.microsoft.com/office/drawing/2014/chartex" xmlns:cx1="http://schemas.microsoft.com/office/drawing/2015/9/8/chartex" xmlns:cx2="http://schemas.microsoft.com/office/drawing/2015/10/21/chartex" xmlns:mc="http://schemas.openxmlformats.org/markup-compatibility/2006" xmlns:o="urn:schemas-microsoft-com:office:office" xmlns:r="http://schemas.openxmlformats.org/officeDocument/2006/relationships" xmlns:m="http://schemas.openxmlformats.org/officeDocument/2006/math" xmlns:v="urn:schemas-microsoft-com:vml" xmlns:wp14="http://schemas.microsoft.com/office/word/2010/wordprocessingDrawing" xmlns:wp="http://schemas.openxmlformats.org/drawingml/2006/wordprocessingDrawing" xmlns:w10="urn:schemas-microsoft-com:office:word" xmlns:w="http://schemas.openxmlformats.org/wordprocessingml/2006/main" xmlns:w14="http://schemas.microsoft.com/office/word/2010/wordml" xmlns:w15="http://schemas.microsoft.com/office/word/2012/wordml" xmlns:w16se="http://schemas.microsoft.com/office/word/2015/wordml/symex" xmlns:wpg="http://schemas.microsoft.com/office/word/2010/wordprocessingGroup" xmlns:wpi="http://schemas.microsoft.com/office/word/2010/wordprocessingInk" xmlns:wne="http://schemas.microsoft.com/office/word/2006/wordml" xmlns:wps="http://schemas.microsoft.com/office/word/2010/wordprocessingShape" mc:Ignorable="w14 w15 w16se wp14">
+<w:document xmlns:wpc="http://schemas.microsoft.com/office/word/2010/wordprocessingCanvas" xmlns:cx="http://schemas.microsoft.com/office/drawing/2014/chartex" xmlns:cx1="http://schemas.microsoft.com/office/drawing/2015/9/8/chartex" xmlns:cx2="http://schemas.microsoft.com/office/drawing/2015/10/21/chartex" xmlns:cx3="http://schemas.microsoft.com/office/drawing/2016/5/9/chartex" xmlns:cx4="http://schemas.microsoft.com/office/drawing/2016/5/10/chartex" xmlns:cx5="http://schemas.microsoft.com/office/drawing/2016/5/11/chartex" xmlns:cx6="http://schemas.microsoft.com/office/drawing/2016/5/12/chartex" xmlns:cx7="http://schemas.microsoft.com/office/drawing/2016/5/13/chartex" xmlns:cx8="http://schemas.microsoft.com/office/drawing/2016/5/14/chartex" xmlns:mc="http://schemas.openxmlformats.org/markup-compatibility/2006" xmlns:aink="http://schemas.microsoft.com/office/drawing/2016/ink" xmlns:am3d="http://schemas.microsoft.com/office/drawing/2017/model3d" xmlns:o="urn:schemas-microsoft-com:office:office" xmlns:r="http://schemas.openxmlformats.org/officeDocument/2006/relationships" xmlns:m="http://schemas.openxmlformats.org/officeDocument/2006/math" xmlns:v="urn:schemas-microsoft-com:vml" xmlns:wp14="http://schemas.microsoft.com/office/word/2010/wordprocessingDrawing" xmlns:wp="http://schemas.openxmlformats.org/drawingml/2006/wordprocessingDrawing" xmlns:w10="urn:schemas-microsoft-com:office:word" xmlns:w="http://schemas.openxmlformats.org/wordprocessingml/2006/main" xmlns:w14="http://schemas.microsoft.com/office/word/2010/wordml" xmlns:w15="http://schemas.microsoft.com/office/word/2012/wordml" xmlns:w16cex="http://schemas.microsoft.com/office/word/2018/wordml/cex" xmlns:w16cid="http://schemas.microsoft.com/office/word/2016/wordml/cid" xmlns:w16="http://schemas.microsoft.com/office/word/2018/wordml" xmlns:w16se="http://schemas.microsoft.com/office/word/2015/wordml/symex" xmlns:wpg="http://schemas.microsoft.com/office/word/2010/wordprocessingGroup" xmlns:wpi="http://schemas.microsoft.com/office/word/2010/wordprocessingInk" xmlns:wne="http://schemas.microsoft.com/office/word/2006/wordml" xmlns:wps="http://schemas.microsoft.com/office/word/2010/wordprocessingShape" mc:Ignorable="w14 w15 w16se w16cid w16 w16cex wp14">
   <w:body>
     <w:p>
-      <w:bookmarkStart w:id="0" w:name="_GoBack"/>
-      <w:bookmarkEnd w:id="0"/>
       <w:r>
         <w:rPr>
           <w:noProof/>
@@ -384,9 +382,7 @@
                     <pic:cNvPicPr/>
                   </pic:nvPicPr>
                   <pic:blipFill>
-                    <a:blip r:embed="rId8">
-                      <a:extLst/>
-                    </a:blip>
+                    <a:blip r:embed="rId8"/>
                     <a:stretch>
                       <a:fillRect/>
                     </a:stretch>
@@ -557,7 +553,7 @@
                                 <w:sz w:val="24"/>
                                 <w:szCs w:val="24"/>
                               </w:rPr>
-                              <w:t>in recognition of his successful completion of the Bible First! course of study.</w:t>
+                              <w:t>in recognition of his successful completion of the Bible First course of study.</w:t>
                             </w:r>
                           </w:p>
                         </w:txbxContent>
@@ -588,7 +584,7 @@
                           <w:sz w:val="24"/>
                           <w:szCs w:val="24"/>
                         </w:rPr>
-                        <w:t>in recognition of his successful completion of the Bible First! course of study.</w:t>
+                        <w:t>in recognition of his successful completion of the Bible First course of study.</w:t>
                       </w:r>
                     </w:p>
                   </w:txbxContent>
@@ -1089,7 +1085,7 @@
 </file>
 
 <file path=word/endnotes.xml><?xml version="1.0" encoding="utf-8"?>
-<w:endnotes xmlns:wpc="http://schemas.microsoft.com/office/word/2010/wordprocessingCanvas" xmlns:cx="http://schemas.microsoft.com/office/drawing/2014/chartex" xmlns:cx1="http://schemas.microsoft.com/office/drawing/2015/9/8/chartex" xmlns:cx2="http://schemas.microsoft.com/office/drawing/2015/10/21/chartex" xmlns:mc="http://schemas.openxmlformats.org/markup-compatibility/2006" xmlns:o="urn:schemas-microsoft-com:office:office" xmlns:r="http://schemas.openxmlformats.org/officeDocument/2006/relationships" xmlns:m="http://schemas.openxmlformats.org/officeDocument/2006/math" xmlns:v="urn:schemas-microsoft-com:vml" xmlns:wp14="http://schemas.microsoft.com/office/word/2010/wordprocessingDrawing" xmlns:wp="http://schemas.openxmlformats.org/drawingml/2006/wordprocessingDrawing" xmlns:w10="urn:schemas-microsoft-com:office:word" xmlns:w="http://schemas.openxmlformats.org/wordprocessingml/2006/main" xmlns:w14="http://schemas.microsoft.com/office/word/2010/wordml" xmlns:w15="http://schemas.microsoft.com/office/word/2012/wordml" xmlns:w16se="http://schemas.microsoft.com/office/word/2015/wordml/symex" xmlns:wpg="http://schemas.microsoft.com/office/word/2010/wordprocessingGroup" xmlns:wpi="http://schemas.microsoft.com/office/word/2010/wordprocessingInk" xmlns:wne="http://schemas.microsoft.com/office/word/2006/wordml" xmlns:wps="http://schemas.microsoft.com/office/word/2010/wordprocessingShape" mc:Ignorable="w14 w15 w16se wp14">
+<w:endnotes xmlns:wpc="http://schemas.microsoft.com/office/word/2010/wordprocessingCanvas" xmlns:cx="http://schemas.microsoft.com/office/drawing/2014/chartex" xmlns:cx1="http://schemas.microsoft.com/office/drawing/2015/9/8/chartex" xmlns:cx2="http://schemas.microsoft.com/office/drawing/2015/10/21/chartex" xmlns:cx3="http://schemas.microsoft.com/office/drawing/2016/5/9/chartex" xmlns:cx4="http://schemas.microsoft.com/office/drawing/2016/5/10/chartex" xmlns:cx5="http://schemas.microsoft.com/office/drawing/2016/5/11/chartex" xmlns:cx6="http://schemas.microsoft.com/office/drawing/2016/5/12/chartex" xmlns:cx7="http://schemas.microsoft.com/office/drawing/2016/5/13/chartex" xmlns:cx8="http://schemas.microsoft.com/office/drawing/2016/5/14/chartex" xmlns:mc="http://schemas.openxmlformats.org/markup-compatibility/2006" xmlns:aink="http://schemas.microsoft.com/office/drawing/2016/ink" xmlns:am3d="http://schemas.microsoft.com/office/drawing/2017/model3d" xmlns:o="urn:schemas-microsoft-com:office:office" xmlns:r="http://schemas.openxmlformats.org/officeDocument/2006/relationships" xmlns:m="http://schemas.openxmlformats.org/officeDocument/2006/math" xmlns:v="urn:schemas-microsoft-com:vml" xmlns:wp14="http://schemas.microsoft.com/office/word/2010/wordprocessingDrawing" xmlns:wp="http://schemas.openxmlformats.org/drawingml/2006/wordprocessingDrawing" xmlns:w10="urn:schemas-microsoft-com:office:word" xmlns:w="http://schemas.openxmlformats.org/wordprocessingml/2006/main" xmlns:w14="http://schemas.microsoft.com/office/word/2010/wordml" xmlns:w15="http://schemas.microsoft.com/office/word/2012/wordml" xmlns:w16cex="http://schemas.microsoft.com/office/word/2018/wordml/cex" xmlns:w16cid="http://schemas.microsoft.com/office/word/2016/wordml/cid" xmlns:w16="http://schemas.microsoft.com/office/word/2018/wordml" xmlns:w16se="http://schemas.microsoft.com/office/word/2015/wordml/symex" xmlns:wpg="http://schemas.microsoft.com/office/word/2010/wordprocessingGroup" xmlns:wpi="http://schemas.microsoft.com/office/word/2010/wordprocessingInk" xmlns:wne="http://schemas.microsoft.com/office/word/2006/wordml" xmlns:wps="http://schemas.microsoft.com/office/word/2010/wordprocessingShape" mc:Ignorable="w14 w15 w16se w16cid w16 w16cex wp14">
   <w:endnote w:type="separator" w:id="-1">
     <w:p>
       <w:r>
@@ -1108,13 +1104,13 @@
 </file>
 
 <file path=word/footer1.xml><?xml version="1.0" encoding="utf-8"?>
-<w:ftr xmlns:wpc="http://schemas.microsoft.com/office/word/2010/wordprocessingCanvas" xmlns:cx="http://schemas.microsoft.com/office/drawing/2014/chartex" xmlns:cx1="http://schemas.microsoft.com/office/drawing/2015/9/8/chartex" xmlns:cx2="http://schemas.microsoft.com/office/drawing/2015/10/21/chartex" xmlns:mc="http://schemas.openxmlformats.org/markup-compatibility/2006" xmlns:o="urn:schemas-microsoft-com:office:office" xmlns:r="http://schemas.openxmlformats.org/officeDocument/2006/relationships" xmlns:m="http://schemas.openxmlformats.org/officeDocument/2006/math" xmlns:v="urn:schemas-microsoft-com:vml" xmlns:wp14="http://schemas.microsoft.com/office/word/2010/wordprocessingDrawing" xmlns:wp="http://schemas.openxmlformats.org/drawingml/2006/wordprocessingDrawing" xmlns:w10="urn:schemas-microsoft-com:office:word" xmlns:w="http://schemas.openxmlformats.org/wordprocessingml/2006/main" xmlns:w14="http://schemas.microsoft.com/office/word/2010/wordml" xmlns:w15="http://schemas.microsoft.com/office/word/2012/wordml" xmlns:w16se="http://schemas.microsoft.com/office/word/2015/wordml/symex" xmlns:wpg="http://schemas.microsoft.com/office/word/2010/wordprocessingGroup" xmlns:wpi="http://schemas.microsoft.com/office/word/2010/wordprocessingInk" xmlns:wne="http://schemas.microsoft.com/office/word/2006/wordml" xmlns:wps="http://schemas.microsoft.com/office/word/2010/wordprocessingShape" mc:Ignorable="w14 w15 w16se wp14">
+<w:ftr xmlns:wpc="http://schemas.microsoft.com/office/word/2010/wordprocessingCanvas" xmlns:cx="http://schemas.microsoft.com/office/drawing/2014/chartex" xmlns:cx1="http://schemas.microsoft.com/office/drawing/2015/9/8/chartex" xmlns:cx2="http://schemas.microsoft.com/office/drawing/2015/10/21/chartex" xmlns:cx3="http://schemas.microsoft.com/office/drawing/2016/5/9/chartex" xmlns:cx4="http://schemas.microsoft.com/office/drawing/2016/5/10/chartex" xmlns:cx5="http://schemas.microsoft.com/office/drawing/2016/5/11/chartex" xmlns:cx6="http://schemas.microsoft.com/office/drawing/2016/5/12/chartex" xmlns:cx7="http://schemas.microsoft.com/office/drawing/2016/5/13/chartex" xmlns:cx8="http://schemas.microsoft.com/office/drawing/2016/5/14/chartex" xmlns:mc="http://schemas.openxmlformats.org/markup-compatibility/2006" xmlns:aink="http://schemas.microsoft.com/office/drawing/2016/ink" xmlns:am3d="http://schemas.microsoft.com/office/drawing/2017/model3d" xmlns:o="urn:schemas-microsoft-com:office:office" xmlns:r="http://schemas.openxmlformats.org/officeDocument/2006/relationships" xmlns:m="http://schemas.openxmlformats.org/officeDocument/2006/math" xmlns:v="urn:schemas-microsoft-com:vml" xmlns:wp14="http://schemas.microsoft.com/office/word/2010/wordprocessingDrawing" xmlns:wp="http://schemas.openxmlformats.org/drawingml/2006/wordprocessingDrawing" xmlns:w10="urn:schemas-microsoft-com:office:word" xmlns:w="http://schemas.openxmlformats.org/wordprocessingml/2006/main" xmlns:w14="http://schemas.microsoft.com/office/word/2010/wordml" xmlns:w15="http://schemas.microsoft.com/office/word/2012/wordml" xmlns:w16cex="http://schemas.microsoft.com/office/word/2018/wordml/cex" xmlns:w16cid="http://schemas.microsoft.com/office/word/2016/wordml/cid" xmlns:w16="http://schemas.microsoft.com/office/word/2018/wordml" xmlns:w16se="http://schemas.microsoft.com/office/word/2015/wordml/symex" xmlns:wpg="http://schemas.microsoft.com/office/word/2010/wordprocessingGroup" xmlns:wpi="http://schemas.microsoft.com/office/word/2010/wordprocessingInk" xmlns:wne="http://schemas.microsoft.com/office/word/2006/wordml" xmlns:wps="http://schemas.microsoft.com/office/word/2010/wordprocessingShape" mc:Ignorable="w14 w15 w16se w16cid w16 w16cex wp14">
   <w:p/>
 </w:ftr>
 </file>
 
 <file path=word/footnotes.xml><?xml version="1.0" encoding="utf-8"?>
-<w:footnotes xmlns:wpc="http://schemas.microsoft.com/office/word/2010/wordprocessingCanvas" xmlns:cx="http://schemas.microsoft.com/office/drawing/2014/chartex" xmlns:cx1="http://schemas.microsoft.com/office/drawing/2015/9/8/chartex" xmlns:cx2="http://schemas.microsoft.com/office/drawing/2015/10/21/chartex" xmlns:mc="http://schemas.openxmlformats.org/markup-compatibility/2006" xmlns:o="urn:schemas-microsoft-com:office:office" xmlns:r="http://schemas.openxmlformats.org/officeDocument/2006/relationships" xmlns:m="http://schemas.openxmlformats.org/officeDocument/2006/math" xmlns:v="urn:schemas-microsoft-com:vml" xmlns:wp14="http://schemas.microsoft.com/office/word/2010/wordprocessingDrawing" xmlns:wp="http://schemas.openxmlformats.org/drawingml/2006/wordprocessingDrawing" xmlns:w10="urn:schemas-microsoft-com:office:word" xmlns:w="http://schemas.openxmlformats.org/wordprocessingml/2006/main" xmlns:w14="http://schemas.microsoft.com/office/word/2010/wordml" xmlns:w15="http://schemas.microsoft.com/office/word/2012/wordml" xmlns:w16se="http://schemas.microsoft.com/office/word/2015/wordml/symex" xmlns:wpg="http://schemas.microsoft.com/office/word/2010/wordprocessingGroup" xmlns:wpi="http://schemas.microsoft.com/office/word/2010/wordprocessingInk" xmlns:wne="http://schemas.microsoft.com/office/word/2006/wordml" xmlns:wps="http://schemas.microsoft.com/office/word/2010/wordprocessingShape" mc:Ignorable="w14 w15 w16se wp14">
+<w:footnotes xmlns:wpc="http://schemas.microsoft.com/office/word/2010/wordprocessingCanvas" xmlns:cx="http://schemas.microsoft.com/office/drawing/2014/chartex" xmlns:cx1="http://schemas.microsoft.com/office/drawing/2015/9/8/chartex" xmlns:cx2="http://schemas.microsoft.com/office/drawing/2015/10/21/chartex" xmlns:cx3="http://schemas.microsoft.com/office/drawing/2016/5/9/chartex" xmlns:cx4="http://schemas.microsoft.com/office/drawing/2016/5/10/chartex" xmlns:cx5="http://schemas.microsoft.com/office/drawing/2016/5/11/chartex" xmlns:cx6="http://schemas.microsoft.com/office/drawing/2016/5/12/chartex" xmlns:cx7="http://schemas.microsoft.com/office/drawing/2016/5/13/chartex" xmlns:cx8="http://schemas.microsoft.com/office/drawing/2016/5/14/chartex" xmlns:mc="http://schemas.openxmlformats.org/markup-compatibility/2006" xmlns:aink="http://schemas.microsoft.com/office/drawing/2016/ink" xmlns:am3d="http://schemas.microsoft.com/office/drawing/2017/model3d" xmlns:o="urn:schemas-microsoft-com:office:office" xmlns:r="http://schemas.openxmlformats.org/officeDocument/2006/relationships" xmlns:m="http://schemas.openxmlformats.org/officeDocument/2006/math" xmlns:v="urn:schemas-microsoft-com:vml" xmlns:wp14="http://schemas.microsoft.com/office/word/2010/wordprocessingDrawing" xmlns:wp="http://schemas.openxmlformats.org/drawingml/2006/wordprocessingDrawing" xmlns:w10="urn:schemas-microsoft-com:office:word" xmlns:w="http://schemas.openxmlformats.org/wordprocessingml/2006/main" xmlns:w14="http://schemas.microsoft.com/office/word/2010/wordml" xmlns:w15="http://schemas.microsoft.com/office/word/2012/wordml" xmlns:w16cex="http://schemas.microsoft.com/office/word/2018/wordml/cex" xmlns:w16cid="http://schemas.microsoft.com/office/word/2016/wordml/cid" xmlns:w16="http://schemas.microsoft.com/office/word/2018/wordml" xmlns:w16se="http://schemas.microsoft.com/office/word/2015/wordml/symex" xmlns:wpg="http://schemas.microsoft.com/office/word/2010/wordprocessingGroup" xmlns:wpi="http://schemas.microsoft.com/office/word/2010/wordprocessingInk" xmlns:wne="http://schemas.microsoft.com/office/word/2006/wordml" xmlns:wps="http://schemas.microsoft.com/office/word/2010/wordprocessingShape" mc:Ignorable="w14 w15 w16se w16cid w16 w16cex wp14">
   <w:footnote w:type="separator" w:id="-1">
     <w:p>
       <w:r>
@@ -1133,13 +1129,13 @@
 </file>
 
 <file path=word/header1.xml><?xml version="1.0" encoding="utf-8"?>
-<w:hdr xmlns:wpc="http://schemas.microsoft.com/office/word/2010/wordprocessingCanvas" xmlns:cx="http://schemas.microsoft.com/office/drawing/2014/chartex" xmlns:cx1="http://schemas.microsoft.com/office/drawing/2015/9/8/chartex" xmlns:cx2="http://schemas.microsoft.com/office/drawing/2015/10/21/chartex" xmlns:mc="http://schemas.openxmlformats.org/markup-compatibility/2006" xmlns:o="urn:schemas-microsoft-com:office:office" xmlns:r="http://schemas.openxmlformats.org/officeDocument/2006/relationships" xmlns:m="http://schemas.openxmlformats.org/officeDocument/2006/math" xmlns:v="urn:schemas-microsoft-com:vml" xmlns:wp14="http://schemas.microsoft.com/office/word/2010/wordprocessingDrawing" xmlns:wp="http://schemas.openxmlformats.org/drawingml/2006/wordprocessingDrawing" xmlns:w10="urn:schemas-microsoft-com:office:word" xmlns:w="http://schemas.openxmlformats.org/wordprocessingml/2006/main" xmlns:w14="http://schemas.microsoft.com/office/word/2010/wordml" xmlns:w15="http://schemas.microsoft.com/office/word/2012/wordml" xmlns:w16se="http://schemas.microsoft.com/office/word/2015/wordml/symex" xmlns:wpg="http://schemas.microsoft.com/office/word/2010/wordprocessingGroup" xmlns:wpi="http://schemas.microsoft.com/office/word/2010/wordprocessingInk" xmlns:wne="http://schemas.microsoft.com/office/word/2006/wordml" xmlns:wps="http://schemas.microsoft.com/office/word/2010/wordprocessingShape" mc:Ignorable="w14 w15 w16se wp14">
+<w:hdr xmlns:wpc="http://schemas.microsoft.com/office/word/2010/wordprocessingCanvas" xmlns:cx="http://schemas.microsoft.com/office/drawing/2014/chartex" xmlns:cx1="http://schemas.microsoft.com/office/drawing/2015/9/8/chartex" xmlns:cx2="http://schemas.microsoft.com/office/drawing/2015/10/21/chartex" xmlns:cx3="http://schemas.microsoft.com/office/drawing/2016/5/9/chartex" xmlns:cx4="http://schemas.microsoft.com/office/drawing/2016/5/10/chartex" xmlns:cx5="http://schemas.microsoft.com/office/drawing/2016/5/11/chartex" xmlns:cx6="http://schemas.microsoft.com/office/drawing/2016/5/12/chartex" xmlns:cx7="http://schemas.microsoft.com/office/drawing/2016/5/13/chartex" xmlns:cx8="http://schemas.microsoft.com/office/drawing/2016/5/14/chartex" xmlns:mc="http://schemas.openxmlformats.org/markup-compatibility/2006" xmlns:aink="http://schemas.microsoft.com/office/drawing/2016/ink" xmlns:am3d="http://schemas.microsoft.com/office/drawing/2017/model3d" xmlns:o="urn:schemas-microsoft-com:office:office" xmlns:r="http://schemas.openxmlformats.org/officeDocument/2006/relationships" xmlns:m="http://schemas.openxmlformats.org/officeDocument/2006/math" xmlns:v="urn:schemas-microsoft-com:vml" xmlns:wp14="http://schemas.microsoft.com/office/word/2010/wordprocessingDrawing" xmlns:wp="http://schemas.openxmlformats.org/drawingml/2006/wordprocessingDrawing" xmlns:w10="urn:schemas-microsoft-com:office:word" xmlns:w="http://schemas.openxmlformats.org/wordprocessingml/2006/main" xmlns:w14="http://schemas.microsoft.com/office/word/2010/wordml" xmlns:w15="http://schemas.microsoft.com/office/word/2012/wordml" xmlns:w16cex="http://schemas.microsoft.com/office/word/2018/wordml/cex" xmlns:w16cid="http://schemas.microsoft.com/office/word/2016/wordml/cid" xmlns:w16="http://schemas.microsoft.com/office/word/2018/wordml" xmlns:w16se="http://schemas.microsoft.com/office/word/2015/wordml/symex" xmlns:wpg="http://schemas.microsoft.com/office/word/2010/wordprocessingGroup" xmlns:wpi="http://schemas.microsoft.com/office/word/2010/wordprocessingInk" xmlns:wne="http://schemas.microsoft.com/office/word/2006/wordml" xmlns:wps="http://schemas.microsoft.com/office/word/2010/wordprocessingShape" mc:Ignorable="w14 w15 w16se w16cid w16 w16cex wp14">
   <w:p/>
 </w:hdr>
 </file>
 
 <file path=word/styles.xml><?xml version="1.0" encoding="utf-8"?>
-<w:styles xmlns:mc="http://schemas.openxmlformats.org/markup-compatibility/2006" xmlns:r="http://schemas.openxmlformats.org/officeDocument/2006/relationships" xmlns:w="http://schemas.openxmlformats.org/wordprocessingml/2006/main" xmlns:w14="http://schemas.microsoft.com/office/word/2010/wordml" xmlns:w15="http://schemas.microsoft.com/office/word/2012/wordml" xmlns:w16se="http://schemas.microsoft.com/office/word/2015/wordml/symex" mc:Ignorable="w14 w15 w16se">
+<w:styles xmlns:mc="http://schemas.openxmlformats.org/markup-compatibility/2006" xmlns:r="http://schemas.openxmlformats.org/officeDocument/2006/relationships" xmlns:w="http://schemas.openxmlformats.org/wordprocessingml/2006/main" xmlns:w14="http://schemas.microsoft.com/office/word/2010/wordml" xmlns:w15="http://schemas.microsoft.com/office/word/2012/wordml" xmlns:w16cex="http://schemas.microsoft.com/office/word/2018/wordml/cex" xmlns:w16cid="http://schemas.microsoft.com/office/word/2016/wordml/cid" xmlns:w16="http://schemas.microsoft.com/office/word/2018/wordml" xmlns:w16se="http://schemas.microsoft.com/office/word/2015/wordml/symex" mc:Ignorable="w14 w15 w16se w16cid w16 w16cex">
   <w:docDefaults>
     <w:rPrDefault>
       <w:rPr>
@@ -1161,7 +1157,7 @@
       </w:pPr>
     </w:pPrDefault>
   </w:docDefaults>
-  <w:latentStyles w:defLockedState="0" w:defUIPriority="99" w:defSemiHidden="0" w:defUnhideWhenUsed="0" w:defQFormat="0" w:count="373">
+  <w:latentStyles w:defLockedState="0" w:defUIPriority="99" w:defSemiHidden="0" w:defUnhideWhenUsed="0" w:defQFormat="0" w:count="376">
     <w:lsdException w:name="Normal" w:uiPriority="0" w:qFormat="1"/>
     <w:lsdException w:name="heading 1" w:uiPriority="9" w:qFormat="1"/>
     <w:lsdException w:name="heading 2" w:semiHidden="1" w:uiPriority="9" w:unhideWhenUsed="1" w:qFormat="1"/>
@@ -1267,7 +1263,6 @@
     <w:lsdException w:name="HTML Sample" w:semiHidden="1" w:unhideWhenUsed="1"/>
     <w:lsdException w:name="HTML Typewriter" w:semiHidden="1" w:unhideWhenUsed="1"/>
     <w:lsdException w:name="HTML Variable" w:semiHidden="1" w:unhideWhenUsed="1"/>
-    <w:lsdException w:name="Normal Table" w:semiHidden="1" w:unhideWhenUsed="1"/>
     <w:lsdException w:name="annotation subject" w:semiHidden="1" w:unhideWhenUsed="1"/>
     <w:lsdException w:name="No List" w:semiHidden="1" w:unhideWhenUsed="1"/>
     <w:lsdException w:name="Outline List 1" w:semiHidden="1" w:unhideWhenUsed="1"/>
@@ -1312,11 +1307,10 @@
     <w:lsdException w:name="Table Professional" w:semiHidden="1" w:unhideWhenUsed="1"/>
     <w:lsdException w:name="Table Subtle 1" w:semiHidden="1" w:unhideWhenUsed="1"/>
     <w:lsdException w:name="Table Subtle 2" w:semiHidden="1" w:unhideWhenUsed="1"/>
-    <w:lsdException w:name="Table Web 1" w:semiHidden="1" w:unhideWhenUsed="1"/>
     <w:lsdException w:name="Table Web 2" w:semiHidden="1" w:unhideWhenUsed="1"/>
     <w:lsdException w:name="Table Web 3" w:semiHidden="1" w:unhideWhenUsed="1"/>
     <w:lsdException w:name="Balloon Text" w:semiHidden="1" w:unhideWhenUsed="1"/>
-    <w:lsdException w:name="Table Grid" w:semiHidden="1" w:uiPriority="59" w:unhideWhenUsed="1"/>
+    <w:lsdException w:name="Table Grid" w:uiPriority="59"/>
     <w:lsdException w:name="Table Theme" w:semiHidden="1" w:unhideWhenUsed="1"/>
     <w:lsdException w:name="Placeholder Text" w:semiHidden="1"/>
     <w:lsdException w:name="No Spacing" w:uiPriority="1" w:qFormat="1"/>
@@ -1535,6 +1529,9 @@
     <w:lsdException w:name="List Table 7 Colorful Accent 6" w:uiPriority="52"/>
     <w:lsdException w:name="Mention" w:semiHidden="1" w:unhideWhenUsed="1"/>
     <w:lsdException w:name="Smart Hyperlink" w:semiHidden="1" w:unhideWhenUsed="1"/>
+    <w:lsdException w:name="Hashtag" w:semiHidden="1" w:unhideWhenUsed="1"/>
+    <w:lsdException w:name="Unresolved Mention" w:semiHidden="1" w:unhideWhenUsed="1"/>
+    <w:lsdException w:name="Smart Link" w:semiHidden="1" w:unhideWhenUsed="1"/>
   </w:latentStyles>
   <w:style w:type="paragraph" w:default="1" w:styleId="Normal">
     <w:name w:val="Normal"/>

</xml_diff>